<commit_message>
Finished prompts 1 & 2.
</commit_message>
<xml_diff>
--- a/CS303_Assignment1.docx
+++ b/CS303_Assignment1.docx
@@ -2,7 +2,571 @@
 <file path=word/document.xml><?xml version="1.0" encoding="utf-8"?>
 <w:document xmlns:wpc="http://schemas.microsoft.com/office/word/2010/wordprocessingCanvas" xmlns:cx="http://schemas.microsoft.com/office/drawing/2014/chartex" xmlns:cx1="http://schemas.microsoft.com/office/drawing/2015/9/8/chartex" xmlns:cx2="http://schemas.microsoft.com/office/drawing/2015/10/21/chartex" xmlns:cx3="http://schemas.microsoft.com/office/drawing/2016/5/9/chartex" xmlns:cx4="http://schemas.microsoft.com/office/drawing/2016/5/10/chartex" xmlns:cx5="http://schemas.microsoft.com/office/drawing/2016/5/11/chartex" xmlns:cx6="http://schemas.microsoft.com/office/drawing/2016/5/12/chartex" xmlns:cx7="http://schemas.microsoft.com/office/drawing/2016/5/13/chartex" xmlns:cx8="http://schemas.microsoft.com/office/drawing/2016/5/14/chartex" xmlns:mc="http://schemas.openxmlformats.org/markup-compatibility/2006" xmlns:aink="http://schemas.microsoft.com/office/drawing/2016/ink" xmlns:am3d="http://schemas.microsoft.com/office/drawing/2017/model3d" xmlns:o="urn:schemas-microsoft-com:office:office" xmlns:oel="http://schemas.microsoft.com/office/2019/extlst" xmlns:r="http://schemas.openxmlformats.org/officeDocument/2006/relationships" xmlns:m="http://schemas.openxmlformats.org/officeDocument/2006/math" xmlns:v="urn:schemas-microsoft-com:vml" xmlns:wp14="http://schemas.microsoft.com/office/word/2010/wordprocessingDrawing" xmlns:wp="http://schemas.openxmlformats.org/drawingml/2006/wordprocessingDrawing" xmlns:w10="urn:schemas-microsoft-com:office:word" xmlns:w="http://schemas.openxmlformats.org/wordprocessingml/2006/main" xmlns:w14="http://schemas.microsoft.com/office/word/2010/wordml" xmlns:w15="http://schemas.microsoft.com/office/word/2012/wordml" xmlns:w16cex="http://schemas.microsoft.com/office/word/2018/wordml/cex" xmlns:w16cid="http://schemas.microsoft.com/office/word/2016/wordml/cid" xmlns:w16="http://schemas.microsoft.com/office/word/2018/wordml" xmlns:w16du="http://schemas.microsoft.com/office/word/2023/wordml/word16du" xmlns:w16sdtdh="http://schemas.microsoft.com/office/word/2020/wordml/sdtdatahash" xmlns:w16sdtfl="http://schemas.microsoft.com/office/word/2024/wordml/sdtformatlock" xmlns:w16se="http://schemas.microsoft.com/office/word/2015/wordml/symex" xmlns:wpg="http://schemas.microsoft.com/office/word/2010/wordprocessingGroup" xmlns:wpi="http://schemas.microsoft.com/office/word/2010/wordprocessingInk" xmlns:wne="http://schemas.microsoft.com/office/word/2006/wordml" xmlns:wps="http://schemas.microsoft.com/office/word/2010/wordprocessingShape" mc:Ignorable="w14 w15 w16se w16cid w16 w16cex w16sdtdh w16sdtfl w16du wp14">
   <w:body>
-    <w:p/>
+    <w:p>
+      <w:pPr>
+        <w:rPr>
+          <w:b/>
+          <w:bCs/>
+          <w:sz w:val="28"/>
+          <w:szCs w:val="28"/>
+        </w:rPr>
+      </w:pPr>
+      <w:r>
+        <w:rPr>
+          <w:b/>
+          <w:bCs/>
+          <w:sz w:val="28"/>
+          <w:szCs w:val="28"/>
+        </w:rPr>
+        <w:t>Prompt 1</w:t>
+      </w:r>
+    </w:p>
+    <w:p>
+      <w:pPr>
+        <w:ind w:left="360"/>
+      </w:pPr>
+      <w:r>
+        <w:drawing>
+          <wp:inline distT="0" distB="0" distL="0" distR="0" wp14:anchorId="1BE73B34" wp14:editId="0FB993AA">
+            <wp:extent cx="2837543" cy="2482850"/>
+            <wp:effectExtent l="0" t="0" r="1270" b="0"/>
+            <wp:docPr id="398387220" name="Picture 1" descr="A screenshot of a computer&#10;&#10;Description automatically generated"/>
+            <wp:cNvGraphicFramePr>
+              <a:graphicFrameLocks xmlns:a="http://schemas.openxmlformats.org/drawingml/2006/main" noChangeAspect="1"/>
+            </wp:cNvGraphicFramePr>
+            <a:graphic xmlns:a="http://schemas.openxmlformats.org/drawingml/2006/main">
+              <a:graphicData uri="http://schemas.openxmlformats.org/drawingml/2006/picture">
+                <pic:pic xmlns:pic="http://schemas.openxmlformats.org/drawingml/2006/picture">
+                  <pic:nvPicPr>
+                    <pic:cNvPr id="398387220" name="Picture 1" descr="A screenshot of a computer&#10;&#10;Description automatically generated"/>
+                    <pic:cNvPicPr/>
+                  </pic:nvPicPr>
+                  <pic:blipFill>
+                    <a:blip r:embed="rId5"/>
+                    <a:stretch>
+                      <a:fillRect/>
+                    </a:stretch>
+                  </pic:blipFill>
+                  <pic:spPr>
+                    <a:xfrm>
+                      <a:off x="0" y="0"/>
+                      <a:ext cx="2839976" cy="2484979"/>
+                    </a:xfrm>
+                    <a:prstGeom prst="rect">
+                      <a:avLst/>
+                    </a:prstGeom>
+                  </pic:spPr>
+                </pic:pic>
+              </a:graphicData>
+            </a:graphic>
+          </wp:inline>
+        </w:drawing>
+      </w:r>
+    </w:p>
+    <w:p>
+      <w:pPr>
+        <w:ind w:left="360"/>
+      </w:pPr>
+      <w:r>
+        <w:drawing>
+          <wp:inline distT="0" distB="0" distL="0" distR="0" wp14:anchorId="6489B5FE" wp14:editId="1966BE18">
+            <wp:extent cx="4663367" cy="5060950"/>
+            <wp:effectExtent l="0" t="0" r="4445" b="6350"/>
+            <wp:docPr id="1808879017" name="Picture 1" descr="A screenshot of a computer&#10;&#10;Description automatically generated"/>
+            <wp:cNvGraphicFramePr>
+              <a:graphicFrameLocks xmlns:a="http://schemas.openxmlformats.org/drawingml/2006/main" noChangeAspect="1"/>
+            </wp:cNvGraphicFramePr>
+            <a:graphic xmlns:a="http://schemas.openxmlformats.org/drawingml/2006/main">
+              <a:graphicData uri="http://schemas.openxmlformats.org/drawingml/2006/picture">
+                <pic:pic xmlns:pic="http://schemas.openxmlformats.org/drawingml/2006/picture">
+                  <pic:nvPicPr>
+                    <pic:cNvPr id="1808879017" name="Picture 1" descr="A screenshot of a computer&#10;&#10;Description automatically generated"/>
+                    <pic:cNvPicPr/>
+                  </pic:nvPicPr>
+                  <pic:blipFill>
+                    <a:blip r:embed="rId6"/>
+                    <a:stretch>
+                      <a:fillRect/>
+                    </a:stretch>
+                  </pic:blipFill>
+                  <pic:spPr>
+                    <a:xfrm>
+                      <a:off x="0" y="0"/>
+                      <a:ext cx="4667860" cy="5065826"/>
+                    </a:xfrm>
+                    <a:prstGeom prst="rect">
+                      <a:avLst/>
+                    </a:prstGeom>
+                  </pic:spPr>
+                </pic:pic>
+              </a:graphicData>
+            </a:graphic>
+          </wp:inline>
+        </w:drawing>
+      </w:r>
+    </w:p>
+    <w:p>
+      <w:pPr>
+        <w:rPr>
+          <w:b/>
+          <w:bCs/>
+          <w:sz w:val="28"/>
+          <w:szCs w:val="28"/>
+        </w:rPr>
+      </w:pPr>
+      <w:r>
+        <w:rPr>
+          <w:b/>
+          <w:bCs/>
+          <w:sz w:val="28"/>
+          <w:szCs w:val="28"/>
+        </w:rPr>
+        <w:lastRenderedPageBreak/>
+        <w:t>Prompt 2</w:t>
+      </w:r>
+    </w:p>
+    <w:p>
+      <w:pPr>
+        <w:spacing w:after="0"/>
+        <w:ind w:left="360"/>
+      </w:pPr>
+      <w:r>
+        <w:t xml:space="preserve">USE </w:t>
+      </w:r>
+      <w:proofErr w:type="spellStart"/>
+      <w:proofErr w:type="gramStart"/>
+      <w:r>
+        <w:t>finalproject</w:t>
+      </w:r>
+      <w:proofErr w:type="spellEnd"/>
+      <w:r>
+        <w:t>;</w:t>
+      </w:r>
+      <w:proofErr w:type="gramEnd"/>
+    </w:p>
+    <w:p>
+      <w:pPr>
+        <w:spacing w:after="0"/>
+        <w:ind w:left="360"/>
+      </w:pPr>
+    </w:p>
+    <w:p>
+      <w:pPr>
+        <w:spacing w:after="0"/>
+        <w:ind w:left="360"/>
+      </w:pPr>
+      <w:r>
+        <w:t xml:space="preserve">/*Use </w:t>
+      </w:r>
+      <w:r>
+        <w:t>zero fill</w:t>
+      </w:r>
+      <w:r>
+        <w:t xml:space="preserve"> on zip to make sure leading zeros do not </w:t>
+      </w:r>
+      <w:r>
+        <w:t>disappear. *</w:t>
+      </w:r>
+      <w:r>
+        <w:t>/</w:t>
+      </w:r>
+    </w:p>
+    <w:p>
+      <w:pPr>
+        <w:spacing w:after="0"/>
+        <w:ind w:left="360"/>
+      </w:pPr>
+      <w:r>
+        <w:t>CREATE TABLE users</w:t>
+      </w:r>
+    </w:p>
+    <w:p>
+      <w:pPr>
+        <w:spacing w:after="0"/>
+        <w:ind w:left="360"/>
+      </w:pPr>
+      <w:r>
+        <w:t xml:space="preserve">    (</w:t>
+      </w:r>
+      <w:proofErr w:type="spellStart"/>
+      <w:proofErr w:type="gramStart"/>
+      <w:r>
+        <w:t>userid</w:t>
+      </w:r>
+      <w:proofErr w:type="spellEnd"/>
+      <w:proofErr w:type="gramEnd"/>
+      <w:r>
+        <w:t xml:space="preserve"> INT PRIMARY KEY AUTO_INCREMENT,</w:t>
+      </w:r>
+    </w:p>
+    <w:p>
+      <w:pPr>
+        <w:spacing w:after="0"/>
+        <w:ind w:left="360"/>
+      </w:pPr>
+      <w:r>
+        <w:t xml:space="preserve">     name </w:t>
+      </w:r>
+      <w:proofErr w:type="gramStart"/>
+      <w:r>
+        <w:t>VARCHAR(</w:t>
+      </w:r>
+      <w:proofErr w:type="gramEnd"/>
+      <w:r>
+        <w:t>100),</w:t>
+      </w:r>
+    </w:p>
+    <w:p>
+      <w:pPr>
+        <w:spacing w:after="0"/>
+        <w:ind w:left="360"/>
+      </w:pPr>
+      <w:r>
+        <w:t xml:space="preserve">     username </w:t>
+      </w:r>
+      <w:proofErr w:type="gramStart"/>
+      <w:r>
+        <w:t>VARCHAR(</w:t>
+      </w:r>
+      <w:proofErr w:type="gramEnd"/>
+      <w:r>
+        <w:t>20),</w:t>
+      </w:r>
+    </w:p>
+    <w:p>
+      <w:pPr>
+        <w:spacing w:after="0"/>
+        <w:ind w:left="360"/>
+      </w:pPr>
+      <w:r>
+        <w:t xml:space="preserve">     address </w:t>
+      </w:r>
+      <w:proofErr w:type="gramStart"/>
+      <w:r>
+        <w:t>VARCHAR(</w:t>
+      </w:r>
+      <w:proofErr w:type="gramEnd"/>
+      <w:r>
+        <w:t>300),</w:t>
+      </w:r>
+    </w:p>
+    <w:p>
+      <w:pPr>
+        <w:spacing w:after="0"/>
+        <w:ind w:left="360"/>
+      </w:pPr>
+      <w:r>
+        <w:t xml:space="preserve">     city </w:t>
+      </w:r>
+      <w:proofErr w:type="gramStart"/>
+      <w:r>
+        <w:t>VARCHAR(</w:t>
+      </w:r>
+      <w:proofErr w:type="gramEnd"/>
+      <w:r>
+        <w:t>100),</w:t>
+      </w:r>
+    </w:p>
+    <w:p>
+      <w:pPr>
+        <w:spacing w:after="0"/>
+        <w:ind w:left="360"/>
+      </w:pPr>
+      <w:r>
+        <w:t xml:space="preserve">     stat </w:t>
+      </w:r>
+      <w:proofErr w:type="gramStart"/>
+      <w:r>
+        <w:t>VARCHAR(</w:t>
+      </w:r>
+      <w:proofErr w:type="gramEnd"/>
+      <w:r>
+        <w:t>2),</w:t>
+      </w:r>
+    </w:p>
+    <w:p>
+      <w:pPr>
+        <w:spacing w:after="0"/>
+        <w:ind w:left="360"/>
+      </w:pPr>
+      <w:r>
+        <w:t xml:space="preserve">     zip </w:t>
+      </w:r>
+      <w:proofErr w:type="gramStart"/>
+      <w:r>
+        <w:t>MEDIUMINT(</w:t>
+      </w:r>
+      <w:proofErr w:type="gramEnd"/>
+      <w:r>
+        <w:t>5) ZEROFILL)</w:t>
+      </w:r>
+    </w:p>
+    <w:p>
+      <w:pPr>
+        <w:spacing w:after="0"/>
+        <w:ind w:left="360"/>
+      </w:pPr>
+      <w:r>
+        <w:t>;</w:t>
+      </w:r>
+    </w:p>
+    <w:p>
+      <w:pPr>
+        <w:spacing w:after="0"/>
+        <w:ind w:left="360"/>
+      </w:pPr>
+      <w:r>
+        <w:t xml:space="preserve">     </w:t>
+      </w:r>
+    </w:p>
+    <w:p>
+      <w:pPr>
+        <w:spacing w:after="0"/>
+        <w:ind w:left="360"/>
+      </w:pPr>
+      <w:r>
+        <w:t xml:space="preserve">CREATE TABLE locations </w:t>
+      </w:r>
+    </w:p>
+    <w:p>
+      <w:pPr>
+        <w:spacing w:after="0"/>
+        <w:ind w:left="360"/>
+      </w:pPr>
+      <w:r>
+        <w:t xml:space="preserve">    (</w:t>
+      </w:r>
+      <w:proofErr w:type="spellStart"/>
+      <w:proofErr w:type="gramStart"/>
+      <w:r>
+        <w:t>itemid</w:t>
+      </w:r>
+      <w:proofErr w:type="spellEnd"/>
+      <w:proofErr w:type="gramEnd"/>
+      <w:r>
+        <w:t xml:space="preserve"> INT PRIMARY KEY AUTO_INCREMENT,</w:t>
+      </w:r>
+    </w:p>
+    <w:p>
+      <w:pPr>
+        <w:spacing w:after="0"/>
+        <w:ind w:left="360"/>
+      </w:pPr>
+      <w:r>
+        <w:t xml:space="preserve">     type INT,</w:t>
+      </w:r>
+    </w:p>
+    <w:p>
+      <w:pPr>
+        <w:spacing w:after="0"/>
+        <w:ind w:left="360"/>
+      </w:pPr>
+      <w:r>
+        <w:t xml:space="preserve">     </w:t>
+      </w:r>
+      <w:proofErr w:type="gramStart"/>
+      <w:r>
+        <w:t>description</w:t>
+      </w:r>
+      <w:proofErr w:type="gramEnd"/>
+      <w:r>
+        <w:t xml:space="preserve"> </w:t>
+      </w:r>
+      <w:proofErr w:type="gramStart"/>
+      <w:r>
+        <w:t>VARCHAR(</w:t>
+      </w:r>
+      <w:proofErr w:type="gramEnd"/>
+      <w:r>
+        <w:t>500),</w:t>
+      </w:r>
+    </w:p>
+    <w:p>
+      <w:pPr>
+        <w:spacing w:after="0"/>
+        <w:ind w:left="360"/>
+      </w:pPr>
+      <w:r>
+        <w:t xml:space="preserve">     </w:t>
+      </w:r>
+      <w:proofErr w:type="spellStart"/>
+      <w:r>
+        <w:t>lng</w:t>
+      </w:r>
+      <w:proofErr w:type="spellEnd"/>
+      <w:r>
+        <w:t xml:space="preserve"> REAL,</w:t>
+      </w:r>
+    </w:p>
+    <w:p>
+      <w:pPr>
+        <w:spacing w:after="0"/>
+        <w:ind w:left="360"/>
+      </w:pPr>
+      <w:r>
+        <w:t xml:space="preserve">     </w:t>
+      </w:r>
+      <w:proofErr w:type="spellStart"/>
+      <w:r>
+        <w:t>lat</w:t>
+      </w:r>
+      <w:proofErr w:type="spellEnd"/>
+      <w:r>
+        <w:t xml:space="preserve"> REAL)</w:t>
+      </w:r>
+      <w:r>
+        <w:t xml:space="preserve"> </w:t>
+      </w:r>
+    </w:p>
+    <w:p>
+      <w:pPr>
+        <w:spacing w:after="0"/>
+        <w:ind w:left="360"/>
+      </w:pPr>
+      <w:r>
+        <w:t>;</w:t>
+      </w:r>
+    </w:p>
+    <w:p>
+      <w:pPr>
+        <w:spacing w:after="0"/>
+        <w:ind w:left="360"/>
+      </w:pPr>
+      <w:r>
+        <w:t xml:space="preserve">     </w:t>
+      </w:r>
+    </w:p>
+    <w:p>
+      <w:pPr>
+        <w:spacing w:after="0"/>
+        <w:ind w:left="360"/>
+      </w:pPr>
+      <w:r>
+        <w:t>CREATE TABLE photographs</w:t>
+      </w:r>
+    </w:p>
+    <w:p>
+      <w:pPr>
+        <w:spacing w:after="0"/>
+        <w:ind w:left="360"/>
+      </w:pPr>
+      <w:r>
+        <w:t xml:space="preserve">   (</w:t>
+      </w:r>
+      <w:proofErr w:type="spellStart"/>
+      <w:proofErr w:type="gramStart"/>
+      <w:r>
+        <w:t>photoid</w:t>
+      </w:r>
+      <w:proofErr w:type="spellEnd"/>
+      <w:proofErr w:type="gramEnd"/>
+      <w:r>
+        <w:t xml:space="preserve"> INT PRIMARY KEY,</w:t>
+      </w:r>
+    </w:p>
+    <w:p>
+      <w:pPr>
+        <w:spacing w:after="0"/>
+        <w:ind w:left="360"/>
+      </w:pPr>
+      <w:r>
+        <w:t xml:space="preserve">    </w:t>
+      </w:r>
+      <w:proofErr w:type="spellStart"/>
+      <w:r>
+        <w:t>locationid</w:t>
+      </w:r>
+      <w:proofErr w:type="spellEnd"/>
+      <w:r>
+        <w:t xml:space="preserve"> INT)</w:t>
+      </w:r>
+    </w:p>
+    <w:p>
+      <w:pPr>
+        <w:spacing w:after="0"/>
+        <w:ind w:left="360"/>
+      </w:pPr>
+      <w:r>
+        <w:t>;</w:t>
+      </w:r>
+    </w:p>
+    <w:p>
+      <w:pPr>
+        <w:spacing w:after="0"/>
+        <w:ind w:left="360"/>
+      </w:pPr>
+    </w:p>
+    <w:p>
+      <w:pPr>
+        <w:spacing w:after="0"/>
+        <w:ind w:left="360"/>
+      </w:pPr>
+      <w:r>
+        <w:lastRenderedPageBreak/>
+        <w:drawing>
+          <wp:inline distT="0" distB="0" distL="0" distR="0" wp14:anchorId="39DD998E" wp14:editId="498D263F">
+            <wp:extent cx="5619750" cy="2781656"/>
+            <wp:effectExtent l="0" t="0" r="0" b="0"/>
+            <wp:docPr id="97471813" name="Picture 1" descr="A screenshot of a computer&#10;&#10;Description automatically generated"/>
+            <wp:cNvGraphicFramePr>
+              <a:graphicFrameLocks xmlns:a="http://schemas.openxmlformats.org/drawingml/2006/main" noChangeAspect="1"/>
+            </wp:cNvGraphicFramePr>
+            <a:graphic xmlns:a="http://schemas.openxmlformats.org/drawingml/2006/main">
+              <a:graphicData uri="http://schemas.openxmlformats.org/drawingml/2006/picture">
+                <pic:pic xmlns:pic="http://schemas.openxmlformats.org/drawingml/2006/picture">
+                  <pic:nvPicPr>
+                    <pic:cNvPr id="97471813" name="Picture 1" descr="A screenshot of a computer&#10;&#10;Description automatically generated"/>
+                    <pic:cNvPicPr/>
+                  </pic:nvPicPr>
+                  <pic:blipFill>
+                    <a:blip r:embed="rId7"/>
+                    <a:stretch>
+                      <a:fillRect/>
+                    </a:stretch>
+                  </pic:blipFill>
+                  <pic:spPr>
+                    <a:xfrm>
+                      <a:off x="0" y="0"/>
+                      <a:ext cx="5622631" cy="2783082"/>
+                    </a:xfrm>
+                    <a:prstGeom prst="rect">
+                      <a:avLst/>
+                    </a:prstGeom>
+                  </pic:spPr>
+                </pic:pic>
+              </a:graphicData>
+            </a:graphic>
+          </wp:inline>
+        </w:drawing>
+      </w:r>
+    </w:p>
+    <w:p>
+      <w:pPr>
+        <w:spacing w:after="0"/>
+        <w:ind w:left="360"/>
+      </w:pPr>
+    </w:p>
+    <w:p>
+      <w:pPr>
+        <w:spacing w:after="0"/>
+        <w:ind w:left="360"/>
+        <w:rPr>
+          <w:b/>
+          <w:bCs/>
+          <w:sz w:val="28"/>
+          <w:szCs w:val="28"/>
+        </w:rPr>
+      </w:pPr>
+      <w:r>
+        <w:rPr>
+          <w:b/>
+          <w:bCs/>
+          <w:sz w:val="28"/>
+          <w:szCs w:val="28"/>
+        </w:rPr>
+        <w:t>Prompt 3</w:t>
+      </w:r>
+    </w:p>
     <w:sectPr>
       <w:pgSz w:w="12240" w:h="15840"/>
       <w:pgMar w:top="1440" w:right="1440" w:bottom="1440" w:left="1440" w:header="720" w:footer="720" w:gutter="0"/>
@@ -11,6 +575,103 @@
     </w:sectPr>
   </w:body>
 </w:document>
+</file>
+
+<file path=word/numbering.xml><?xml version="1.0" encoding="utf-8"?>
+<w:numbering xmlns:wpc="http://schemas.microsoft.com/office/word/2010/wordprocessingCanvas" xmlns:cx="http://schemas.microsoft.com/office/drawing/2014/chartex" xmlns:cx1="http://schemas.microsoft.com/office/drawing/2015/9/8/chartex" xmlns:cx2="http://schemas.microsoft.com/office/drawing/2015/10/21/chartex" xmlns:cx3="http://schemas.microsoft.com/office/drawing/2016/5/9/chartex" xmlns:cx4="http://schemas.microsoft.com/office/drawing/2016/5/10/chartex" xmlns:cx5="http://schemas.microsoft.com/office/drawing/2016/5/11/chartex" xmlns:cx6="http://schemas.microsoft.com/office/drawing/2016/5/12/chartex" xmlns:cx7="http://schemas.microsoft.com/office/drawing/2016/5/13/chartex" xmlns:cx8="http://schemas.microsoft.com/office/drawing/2016/5/14/chartex" xmlns:mc="http://schemas.openxmlformats.org/markup-compatibility/2006" xmlns:aink="http://schemas.microsoft.com/office/drawing/2016/ink" xmlns:am3d="http://schemas.microsoft.com/office/drawing/2017/model3d" xmlns:o="urn:schemas-microsoft-com:office:office" xmlns:oel="http://schemas.microsoft.com/office/2019/extlst" xmlns:r="http://schemas.openxmlformats.org/officeDocument/2006/relationships" xmlns:m="http://schemas.openxmlformats.org/officeDocument/2006/math" xmlns:v="urn:schemas-microsoft-com:vml" xmlns:wp14="http://schemas.microsoft.com/office/word/2010/wordprocessingDrawing" xmlns:wp="http://schemas.openxmlformats.org/drawingml/2006/wordprocessingDrawing" xmlns:w10="urn:schemas-microsoft-com:office:word" xmlns:w="http://schemas.openxmlformats.org/wordprocessingml/2006/main" xmlns:w14="http://schemas.microsoft.com/office/word/2010/wordml" xmlns:w15="http://schemas.microsoft.com/office/word/2012/wordml" xmlns:w16cex="http://schemas.microsoft.com/office/word/2018/wordml/cex" xmlns:w16cid="http://schemas.microsoft.com/office/word/2016/wordml/cid" xmlns:w16="http://schemas.microsoft.com/office/word/2018/wordml" xmlns:w16du="http://schemas.microsoft.com/office/word/2023/wordml/word16du" xmlns:w16sdtdh="http://schemas.microsoft.com/office/word/2020/wordml/sdtdatahash" xmlns:w16sdtfl="http://schemas.microsoft.com/office/word/2024/wordml/sdtformatlock" xmlns:w16se="http://schemas.microsoft.com/office/word/2015/wordml/symex" xmlns:wpg="http://schemas.microsoft.com/office/word/2010/wordprocessingGroup" xmlns:wpi="http://schemas.microsoft.com/office/word/2010/wordprocessingInk" xmlns:wne="http://schemas.microsoft.com/office/word/2006/wordml" xmlns:wps="http://schemas.microsoft.com/office/word/2010/wordprocessingShape" mc:Ignorable="w14 w15 w16se w16cid w16 w16cex w16sdtdh w16sdtfl w16du wp14">
+  <w:abstractNum w:abstractNumId="0" w15:restartNumberingAfterBreak="0">
+    <w:nsid w:val="15E82C28"/>
+    <w:multiLevelType w:val="hybridMultilevel"/>
+    <w:tmpl w:val="E78C8F46"/>
+    <w:lvl w:ilvl="0" w:tplc="0409000F">
+      <w:start w:val="1"/>
+      <w:numFmt w:val="decimal"/>
+      <w:lvlText w:val="%1."/>
+      <w:lvlJc w:val="left"/>
+      <w:pPr>
+        <w:ind w:left="720" w:hanging="360"/>
+      </w:pPr>
+      <w:rPr>
+        <w:rFonts w:hint="default"/>
+      </w:rPr>
+    </w:lvl>
+    <w:lvl w:ilvl="1" w:tplc="04090019" w:tentative="1">
+      <w:start w:val="1"/>
+      <w:numFmt w:val="lowerLetter"/>
+      <w:lvlText w:val="%2."/>
+      <w:lvlJc w:val="left"/>
+      <w:pPr>
+        <w:ind w:left="1440" w:hanging="360"/>
+      </w:pPr>
+    </w:lvl>
+    <w:lvl w:ilvl="2" w:tplc="0409001B" w:tentative="1">
+      <w:start w:val="1"/>
+      <w:numFmt w:val="lowerRoman"/>
+      <w:lvlText w:val="%3."/>
+      <w:lvlJc w:val="right"/>
+      <w:pPr>
+        <w:ind w:left="2160" w:hanging="180"/>
+      </w:pPr>
+    </w:lvl>
+    <w:lvl w:ilvl="3" w:tplc="0409000F" w:tentative="1">
+      <w:start w:val="1"/>
+      <w:numFmt w:val="decimal"/>
+      <w:lvlText w:val="%4."/>
+      <w:lvlJc w:val="left"/>
+      <w:pPr>
+        <w:ind w:left="2880" w:hanging="360"/>
+      </w:pPr>
+    </w:lvl>
+    <w:lvl w:ilvl="4" w:tplc="04090019" w:tentative="1">
+      <w:start w:val="1"/>
+      <w:numFmt w:val="lowerLetter"/>
+      <w:lvlText w:val="%5."/>
+      <w:lvlJc w:val="left"/>
+      <w:pPr>
+        <w:ind w:left="3600" w:hanging="360"/>
+      </w:pPr>
+    </w:lvl>
+    <w:lvl w:ilvl="5" w:tplc="0409001B" w:tentative="1">
+      <w:start w:val="1"/>
+      <w:numFmt w:val="lowerRoman"/>
+      <w:lvlText w:val="%6."/>
+      <w:lvlJc w:val="right"/>
+      <w:pPr>
+        <w:ind w:left="4320" w:hanging="180"/>
+      </w:pPr>
+    </w:lvl>
+    <w:lvl w:ilvl="6" w:tplc="0409000F" w:tentative="1">
+      <w:start w:val="1"/>
+      <w:numFmt w:val="decimal"/>
+      <w:lvlText w:val="%7."/>
+      <w:lvlJc w:val="left"/>
+      <w:pPr>
+        <w:ind w:left="5040" w:hanging="360"/>
+      </w:pPr>
+    </w:lvl>
+    <w:lvl w:ilvl="7" w:tplc="04090019" w:tentative="1">
+      <w:start w:val="1"/>
+      <w:numFmt w:val="lowerLetter"/>
+      <w:lvlText w:val="%8."/>
+      <w:lvlJc w:val="left"/>
+      <w:pPr>
+        <w:ind w:left="5760" w:hanging="360"/>
+      </w:pPr>
+    </w:lvl>
+    <w:lvl w:ilvl="8" w:tplc="0409001B" w:tentative="1">
+      <w:start w:val="1"/>
+      <w:numFmt w:val="lowerRoman"/>
+      <w:lvlText w:val="%9."/>
+      <w:lvlJc w:val="right"/>
+      <w:pPr>
+        <w:ind w:left="6480" w:hanging="180"/>
+      </w:pPr>
+    </w:lvl>
+  </w:abstractNum>
+  <w:num w:numId="1" w16cid:durableId="1244681714">
+    <w:abstractNumId w:val="0"/>
+  </w:num>
+</w:numbering>
 </file>
 
 <file path=word/styles.xml><?xml version="1.0" encoding="utf-8"?>

</xml_diff>

<commit_message>
Finished prompts 3, 4 & 5.
</commit_message>
<xml_diff>
--- a/CS303_Assignment1.docx
+++ b/CS303_Assignment1.docx
@@ -131,174 +131,187 @@
         <w:ind w:left="360"/>
       </w:pPr>
       <w:r>
-        <w:t xml:space="preserve">USE </w:t>
-      </w:r>
-      <w:proofErr w:type="spellStart"/>
-      <w:proofErr w:type="gramStart"/>
-      <w:r>
-        <w:t>finalproject</w:t>
-      </w:r>
-      <w:proofErr w:type="spellEnd"/>
+        <w:t>USE finalproject;</w:t>
+      </w:r>
+    </w:p>
+    <w:p>
+      <w:pPr>
+        <w:spacing w:after="0"/>
+        <w:ind w:left="360"/>
+      </w:pPr>
+    </w:p>
+    <w:p>
+      <w:pPr>
+        <w:spacing w:after="0"/>
+        <w:ind w:left="360"/>
+      </w:pPr>
+      <w:r>
+        <w:t xml:space="preserve">/*Use </w:t>
+      </w:r>
+      <w:r>
+        <w:t>zero fill</w:t>
+      </w:r>
+      <w:r>
+        <w:t xml:space="preserve"> on zip to make sure leading zeros do not </w:t>
+      </w:r>
+      <w:r>
+        <w:t>disappear. *</w:t>
+      </w:r>
+      <w:r>
+        <w:t>/</w:t>
+      </w:r>
+    </w:p>
+    <w:p>
+      <w:pPr>
+        <w:spacing w:after="0"/>
+        <w:ind w:left="360"/>
+      </w:pPr>
+      <w:r>
+        <w:t>CREATE TABLE users</w:t>
+      </w:r>
+    </w:p>
+    <w:p>
+      <w:pPr>
+        <w:spacing w:after="0"/>
+        <w:ind w:left="360"/>
+      </w:pPr>
+      <w:r>
+        <w:t xml:space="preserve">    (userid INT PRIMARY KEY AUTO_INCREMENT,</w:t>
+      </w:r>
+    </w:p>
+    <w:p>
+      <w:pPr>
+        <w:spacing w:after="0"/>
+        <w:ind w:left="360"/>
+      </w:pPr>
+      <w:r>
+        <w:t xml:space="preserve">     name VARCHAR(100),</w:t>
+      </w:r>
+    </w:p>
+    <w:p>
+      <w:pPr>
+        <w:spacing w:after="0"/>
+        <w:ind w:left="360"/>
+      </w:pPr>
+      <w:r>
+        <w:t xml:space="preserve">     username VARCHAR(20),</w:t>
+      </w:r>
+    </w:p>
+    <w:p>
+      <w:pPr>
+        <w:spacing w:after="0"/>
+        <w:ind w:left="360"/>
+      </w:pPr>
+      <w:r>
+        <w:t xml:space="preserve">     address VARCHAR(300),</w:t>
+      </w:r>
+    </w:p>
+    <w:p>
+      <w:pPr>
+        <w:spacing w:after="0"/>
+        <w:ind w:left="360"/>
+      </w:pPr>
+      <w:r>
+        <w:t xml:space="preserve">     city VARCHAR(100),</w:t>
+      </w:r>
+    </w:p>
+    <w:p>
+      <w:pPr>
+        <w:spacing w:after="0"/>
+        <w:ind w:left="360"/>
+      </w:pPr>
+      <w:r>
+        <w:t xml:space="preserve">     stat</w:t>
+      </w:r>
+      <w:r>
+        <w:t>e</w:t>
+      </w:r>
+      <w:r>
+        <w:t xml:space="preserve"> VARCHAR(2),</w:t>
+      </w:r>
+    </w:p>
+    <w:p>
+      <w:pPr>
+        <w:spacing w:after="0"/>
+        <w:ind w:left="360"/>
+      </w:pPr>
+      <w:r>
+        <w:t xml:space="preserve">     zip MEDIUMINT(5) ZEROFILL)</w:t>
+      </w:r>
+    </w:p>
+    <w:p>
+      <w:pPr>
+        <w:spacing w:after="0"/>
+        <w:ind w:left="360"/>
+      </w:pPr>
       <w:r>
         <w:t>;</w:t>
       </w:r>
-      <w:proofErr w:type="gramEnd"/>
-    </w:p>
-    <w:p>
-      <w:pPr>
-        <w:spacing w:after="0"/>
-        <w:ind w:left="360"/>
-      </w:pPr>
-    </w:p>
-    <w:p>
-      <w:pPr>
-        <w:spacing w:after="0"/>
-        <w:ind w:left="360"/>
-      </w:pPr>
-      <w:r>
-        <w:t xml:space="preserve">/*Use </w:t>
-      </w:r>
-      <w:r>
-        <w:t>zero fill</w:t>
-      </w:r>
-      <w:r>
-        <w:t xml:space="preserve"> on zip to make sure leading zeros do not </w:t>
-      </w:r>
-      <w:r>
-        <w:t>disappear. *</w:t>
-      </w:r>
-      <w:r>
-        <w:t>/</w:t>
-      </w:r>
-    </w:p>
-    <w:p>
-      <w:pPr>
-        <w:spacing w:after="0"/>
-        <w:ind w:left="360"/>
-      </w:pPr>
-      <w:r>
-        <w:t>CREATE TABLE users</w:t>
-      </w:r>
-    </w:p>
-    <w:p>
-      <w:pPr>
-        <w:spacing w:after="0"/>
-        <w:ind w:left="360"/>
-      </w:pPr>
-      <w:r>
-        <w:t xml:space="preserve">    (</w:t>
-      </w:r>
-      <w:proofErr w:type="spellStart"/>
-      <w:proofErr w:type="gramStart"/>
-      <w:r>
-        <w:t>userid</w:t>
-      </w:r>
-      <w:proofErr w:type="spellEnd"/>
-      <w:proofErr w:type="gramEnd"/>
-      <w:r>
-        <w:t xml:space="preserve"> INT PRIMARY KEY AUTO_INCREMENT,</w:t>
-      </w:r>
-    </w:p>
-    <w:p>
-      <w:pPr>
-        <w:spacing w:after="0"/>
-        <w:ind w:left="360"/>
-      </w:pPr>
-      <w:r>
-        <w:t xml:space="preserve">     name </w:t>
-      </w:r>
-      <w:proofErr w:type="gramStart"/>
-      <w:r>
-        <w:t>VARCHAR(</w:t>
-      </w:r>
-      <w:proofErr w:type="gramEnd"/>
-      <w:r>
-        <w:t>100),</w:t>
-      </w:r>
-    </w:p>
-    <w:p>
-      <w:pPr>
-        <w:spacing w:after="0"/>
-        <w:ind w:left="360"/>
-      </w:pPr>
-      <w:r>
-        <w:t xml:space="preserve">     username </w:t>
-      </w:r>
-      <w:proofErr w:type="gramStart"/>
-      <w:r>
-        <w:t>VARCHAR(</w:t>
-      </w:r>
-      <w:proofErr w:type="gramEnd"/>
-      <w:r>
-        <w:t>20),</w:t>
-      </w:r>
-    </w:p>
-    <w:p>
-      <w:pPr>
-        <w:spacing w:after="0"/>
-        <w:ind w:left="360"/>
-      </w:pPr>
-      <w:r>
-        <w:t xml:space="preserve">     address </w:t>
-      </w:r>
-      <w:proofErr w:type="gramStart"/>
-      <w:r>
-        <w:t>VARCHAR(</w:t>
-      </w:r>
-      <w:proofErr w:type="gramEnd"/>
-      <w:r>
-        <w:t>300),</w:t>
-      </w:r>
-    </w:p>
-    <w:p>
-      <w:pPr>
-        <w:spacing w:after="0"/>
-        <w:ind w:left="360"/>
-      </w:pPr>
-      <w:r>
-        <w:t xml:space="preserve">     city </w:t>
-      </w:r>
-      <w:proofErr w:type="gramStart"/>
-      <w:r>
-        <w:t>VARCHAR(</w:t>
-      </w:r>
-      <w:proofErr w:type="gramEnd"/>
-      <w:r>
-        <w:t>100),</w:t>
-      </w:r>
-    </w:p>
-    <w:p>
-      <w:pPr>
-        <w:spacing w:after="0"/>
-        <w:ind w:left="360"/>
-      </w:pPr>
-      <w:r>
-        <w:t xml:space="preserve">     stat </w:t>
-      </w:r>
-      <w:proofErr w:type="gramStart"/>
-      <w:r>
-        <w:t>VARCHAR(</w:t>
-      </w:r>
-      <w:proofErr w:type="gramEnd"/>
-      <w:r>
-        <w:t>2),</w:t>
-      </w:r>
-    </w:p>
-    <w:p>
-      <w:pPr>
-        <w:spacing w:after="0"/>
-        <w:ind w:left="360"/>
-      </w:pPr>
-      <w:r>
-        <w:t xml:space="preserve">     zip </w:t>
-      </w:r>
-      <w:proofErr w:type="gramStart"/>
-      <w:r>
-        <w:t>MEDIUMINT(</w:t>
-      </w:r>
-      <w:proofErr w:type="gramEnd"/>
-      <w:r>
-        <w:t>5) ZEROFILL)</w:t>
+    </w:p>
+    <w:p>
+      <w:pPr>
+        <w:spacing w:after="0"/>
+        <w:ind w:left="360"/>
+      </w:pPr>
+      <w:r>
+        <w:t xml:space="preserve">     </w:t>
+      </w:r>
+    </w:p>
+    <w:p>
+      <w:pPr>
+        <w:spacing w:after="0"/>
+        <w:ind w:left="360"/>
+      </w:pPr>
+      <w:r>
+        <w:t xml:space="preserve">CREATE TABLE locations </w:t>
+      </w:r>
+    </w:p>
+    <w:p>
+      <w:pPr>
+        <w:spacing w:after="0"/>
+        <w:ind w:left="360"/>
+      </w:pPr>
+      <w:r>
+        <w:t xml:space="preserve">    (itemid INT PRIMARY KEY AUTO_INCREMENT,</w:t>
+      </w:r>
+    </w:p>
+    <w:p>
+      <w:pPr>
+        <w:spacing w:after="0"/>
+        <w:ind w:left="360"/>
+      </w:pPr>
+      <w:r>
+        <w:t xml:space="preserve">     type INT,</w:t>
+      </w:r>
+    </w:p>
+    <w:p>
+      <w:pPr>
+        <w:spacing w:after="0"/>
+        <w:ind w:left="360"/>
+      </w:pPr>
+      <w:r>
+        <w:t xml:space="preserve">     description VARCHAR(500),</w:t>
+      </w:r>
+    </w:p>
+    <w:p>
+      <w:pPr>
+        <w:spacing w:after="0"/>
+        <w:ind w:left="360"/>
+      </w:pPr>
+      <w:r>
+        <w:t xml:space="preserve">     lng REAL,</w:t>
+      </w:r>
+    </w:p>
+    <w:p>
+      <w:pPr>
+        <w:spacing w:after="0"/>
+        <w:ind w:left="360"/>
+      </w:pPr>
+      <w:r>
+        <w:t xml:space="preserve">     lat REAL)</w:t>
+      </w:r>
+      <w:r>
+        <w:t xml:space="preserve"> </w:t>
       </w:r>
     </w:p>
     <w:p>
@@ -325,123 +338,6 @@
         <w:ind w:left="360"/>
       </w:pPr>
       <w:r>
-        <w:t xml:space="preserve">CREATE TABLE locations </w:t>
-      </w:r>
-    </w:p>
-    <w:p>
-      <w:pPr>
-        <w:spacing w:after="0"/>
-        <w:ind w:left="360"/>
-      </w:pPr>
-      <w:r>
-        <w:t xml:space="preserve">    (</w:t>
-      </w:r>
-      <w:proofErr w:type="spellStart"/>
-      <w:proofErr w:type="gramStart"/>
-      <w:r>
-        <w:t>itemid</w:t>
-      </w:r>
-      <w:proofErr w:type="spellEnd"/>
-      <w:proofErr w:type="gramEnd"/>
-      <w:r>
-        <w:t xml:space="preserve"> INT PRIMARY KEY AUTO_INCREMENT,</w:t>
-      </w:r>
-    </w:p>
-    <w:p>
-      <w:pPr>
-        <w:spacing w:after="0"/>
-        <w:ind w:left="360"/>
-      </w:pPr>
-      <w:r>
-        <w:t xml:space="preserve">     type INT,</w:t>
-      </w:r>
-    </w:p>
-    <w:p>
-      <w:pPr>
-        <w:spacing w:after="0"/>
-        <w:ind w:left="360"/>
-      </w:pPr>
-      <w:r>
-        <w:t xml:space="preserve">     </w:t>
-      </w:r>
-      <w:proofErr w:type="gramStart"/>
-      <w:r>
-        <w:t>description</w:t>
-      </w:r>
-      <w:proofErr w:type="gramEnd"/>
-      <w:r>
-        <w:t xml:space="preserve"> </w:t>
-      </w:r>
-      <w:proofErr w:type="gramStart"/>
-      <w:r>
-        <w:t>VARCHAR(</w:t>
-      </w:r>
-      <w:proofErr w:type="gramEnd"/>
-      <w:r>
-        <w:t>500),</w:t>
-      </w:r>
-    </w:p>
-    <w:p>
-      <w:pPr>
-        <w:spacing w:after="0"/>
-        <w:ind w:left="360"/>
-      </w:pPr>
-      <w:r>
-        <w:t xml:space="preserve">     </w:t>
-      </w:r>
-      <w:proofErr w:type="spellStart"/>
-      <w:r>
-        <w:t>lng</w:t>
-      </w:r>
-      <w:proofErr w:type="spellEnd"/>
-      <w:r>
-        <w:t xml:space="preserve"> REAL,</w:t>
-      </w:r>
-    </w:p>
-    <w:p>
-      <w:pPr>
-        <w:spacing w:after="0"/>
-        <w:ind w:left="360"/>
-      </w:pPr>
-      <w:r>
-        <w:t xml:space="preserve">     </w:t>
-      </w:r>
-      <w:proofErr w:type="spellStart"/>
-      <w:r>
-        <w:t>lat</w:t>
-      </w:r>
-      <w:proofErr w:type="spellEnd"/>
-      <w:r>
-        <w:t xml:space="preserve"> REAL)</w:t>
-      </w:r>
-      <w:r>
-        <w:t xml:space="preserve"> </w:t>
-      </w:r>
-    </w:p>
-    <w:p>
-      <w:pPr>
-        <w:spacing w:after="0"/>
-        <w:ind w:left="360"/>
-      </w:pPr>
-      <w:r>
-        <w:t>;</w:t>
-      </w:r>
-    </w:p>
-    <w:p>
-      <w:pPr>
-        <w:spacing w:after="0"/>
-        <w:ind w:left="360"/>
-      </w:pPr>
-      <w:r>
-        <w:t xml:space="preserve">     </w:t>
-      </w:r>
-    </w:p>
-    <w:p>
-      <w:pPr>
-        <w:spacing w:after="0"/>
-        <w:ind w:left="360"/>
-      </w:pPr>
-      <w:r>
         <w:t>CREATE TABLE photographs</w:t>
       </w:r>
     </w:p>
@@ -451,34 +347,16 @@
         <w:ind w:left="360"/>
       </w:pPr>
       <w:r>
-        <w:t xml:space="preserve">   (</w:t>
-      </w:r>
-      <w:proofErr w:type="spellStart"/>
-      <w:proofErr w:type="gramStart"/>
-      <w:r>
-        <w:t>photoid</w:t>
-      </w:r>
-      <w:proofErr w:type="spellEnd"/>
-      <w:proofErr w:type="gramEnd"/>
-      <w:r>
-        <w:t xml:space="preserve"> INT PRIMARY KEY,</w:t>
-      </w:r>
-    </w:p>
-    <w:p>
-      <w:pPr>
-        <w:spacing w:after="0"/>
-        <w:ind w:left="360"/>
-      </w:pPr>
-      <w:r>
-        <w:t xml:space="preserve">    </w:t>
-      </w:r>
-      <w:proofErr w:type="spellStart"/>
-      <w:r>
-        <w:t>locationid</w:t>
-      </w:r>
-      <w:proofErr w:type="spellEnd"/>
-      <w:r>
-        <w:t xml:space="preserve"> INT)</w:t>
+        <w:t xml:space="preserve">   (photoid INT PRIMARY KEY,</w:t>
+      </w:r>
+    </w:p>
+    <w:p>
+      <w:pPr>
+        <w:spacing w:after="0"/>
+        <w:ind w:left="360"/>
+      </w:pPr>
+      <w:r>
+        <w:t xml:space="preserve">    locationid INT)</w:t>
       </w:r>
     </w:p>
     <w:p>
@@ -504,10 +382,10 @@
       <w:r>
         <w:lastRenderedPageBreak/>
         <w:drawing>
-          <wp:inline distT="0" distB="0" distL="0" distR="0" wp14:anchorId="39DD998E" wp14:editId="498D263F">
-            <wp:extent cx="5619750" cy="2781656"/>
-            <wp:effectExtent l="0" t="0" r="0" b="0"/>
-            <wp:docPr id="97471813" name="Picture 1" descr="A screenshot of a computer&#10;&#10;Description automatically generated"/>
+          <wp:inline distT="0" distB="0" distL="0" distR="0" wp14:anchorId="49409488" wp14:editId="1C57A88B">
+            <wp:extent cx="5943600" cy="3006725"/>
+            <wp:effectExtent l="0" t="0" r="0" b="3175"/>
+            <wp:docPr id="1710294007" name="Picture 1" descr="A screenshot of a computer&#10;&#10;Description automatically generated"/>
             <wp:cNvGraphicFramePr>
               <a:graphicFrameLocks xmlns:a="http://schemas.openxmlformats.org/drawingml/2006/main" noChangeAspect="1"/>
             </wp:cNvGraphicFramePr>
@@ -515,7 +393,7 @@
               <a:graphicData uri="http://schemas.openxmlformats.org/drawingml/2006/picture">
                 <pic:pic xmlns:pic="http://schemas.openxmlformats.org/drawingml/2006/picture">
                   <pic:nvPicPr>
-                    <pic:cNvPr id="97471813" name="Picture 1" descr="A screenshot of a computer&#10;&#10;Description automatically generated"/>
+                    <pic:cNvPr id="1710294007" name="Picture 1" descr="A screenshot of a computer&#10;&#10;Description automatically generated"/>
                     <pic:cNvPicPr/>
                   </pic:nvPicPr>
                   <pic:blipFill>
@@ -527,7 +405,7 @@
                   <pic:spPr>
                     <a:xfrm>
                       <a:off x="0" y="0"/>
-                      <a:ext cx="5622631" cy="2783082"/>
+                      <a:ext cx="5943600" cy="3006725"/>
                     </a:xfrm>
                     <a:prstGeom prst="rect">
                       <a:avLst/>
@@ -564,7 +442,634 @@
           <w:sz w:val="28"/>
           <w:szCs w:val="28"/>
         </w:rPr>
-        <w:t>Prompt 3</w:t>
+        <w:t>Prompt 3 - Alter Tables</w:t>
+      </w:r>
+    </w:p>
+    <w:p>
+      <w:pPr>
+        <w:spacing w:after="0"/>
+        <w:ind w:left="360"/>
+        <w:rPr>
+          <w:b/>
+          <w:bCs/>
+          <w:sz w:val="28"/>
+          <w:szCs w:val="28"/>
+        </w:rPr>
+      </w:pPr>
+    </w:p>
+    <w:p>
+      <w:pPr>
+        <w:spacing w:after="0"/>
+        <w:ind w:left="360"/>
+        <w:rPr>
+          <w:sz w:val="28"/>
+          <w:szCs w:val="28"/>
+        </w:rPr>
+      </w:pPr>
+      <w:r>
+        <w:rPr>
+          <w:sz w:val="28"/>
+          <w:szCs w:val="28"/>
+        </w:rPr>
+        <w:t>ALTER TABLE locations MODIFY type INT NOT NULL;</w:t>
+      </w:r>
+    </w:p>
+    <w:p>
+      <w:pPr>
+        <w:spacing w:after="0"/>
+        <w:ind w:left="360"/>
+        <w:rPr>
+          <w:sz w:val="28"/>
+          <w:szCs w:val="28"/>
+        </w:rPr>
+      </w:pPr>
+      <w:r>
+        <w:rPr>
+          <w:sz w:val="28"/>
+          <w:szCs w:val="28"/>
+        </w:rPr>
+        <w:t>ALTER TABLE locations MODIFY description VARCHAR(500) NOT NULL;</w:t>
+      </w:r>
+    </w:p>
+    <w:p>
+      <w:pPr>
+        <w:spacing w:after="0"/>
+        <w:ind w:left="360"/>
+        <w:rPr>
+          <w:sz w:val="28"/>
+          <w:szCs w:val="28"/>
+        </w:rPr>
+      </w:pPr>
+      <w:r>
+        <w:rPr>
+          <w:sz w:val="28"/>
+          <w:szCs w:val="28"/>
+        </w:rPr>
+        <w:t>ALTER TABLE locations MODIFY lng REAL NOT NULL;</w:t>
+      </w:r>
+    </w:p>
+    <w:p>
+      <w:pPr>
+        <w:spacing w:after="0"/>
+        <w:ind w:left="360"/>
+        <w:rPr>
+          <w:sz w:val="28"/>
+          <w:szCs w:val="28"/>
+        </w:rPr>
+      </w:pPr>
+      <w:r>
+        <w:rPr>
+          <w:sz w:val="28"/>
+          <w:szCs w:val="28"/>
+        </w:rPr>
+        <w:t>ALTER TABLE locations MODIFY lat REAL NOT NULL;</w:t>
+      </w:r>
+    </w:p>
+    <w:p>
+      <w:pPr>
+        <w:spacing w:after="0"/>
+        <w:ind w:left="360"/>
+        <w:rPr>
+          <w:sz w:val="28"/>
+          <w:szCs w:val="28"/>
+        </w:rPr>
+      </w:pPr>
+    </w:p>
+    <w:p>
+      <w:pPr>
+        <w:spacing w:after="0"/>
+        <w:ind w:left="360"/>
+        <w:rPr>
+          <w:sz w:val="28"/>
+          <w:szCs w:val="28"/>
+        </w:rPr>
+      </w:pPr>
+      <w:r>
+        <w:rPr>
+          <w:sz w:val="28"/>
+          <w:szCs w:val="28"/>
+        </w:rPr>
+        <w:t>ALTER TABLE users MODIFY name VARCHAR(100) NOT NULL;</w:t>
+      </w:r>
+    </w:p>
+    <w:p>
+      <w:pPr>
+        <w:spacing w:after="0"/>
+        <w:ind w:left="360"/>
+        <w:rPr>
+          <w:sz w:val="28"/>
+          <w:szCs w:val="28"/>
+        </w:rPr>
+      </w:pPr>
+      <w:r>
+        <w:rPr>
+          <w:sz w:val="28"/>
+          <w:szCs w:val="28"/>
+        </w:rPr>
+        <w:t>ALTER TABLE users MODIFY username VARCHAR(20) NOT NULL;</w:t>
+      </w:r>
+    </w:p>
+    <w:p>
+      <w:pPr>
+        <w:spacing w:after="0"/>
+        <w:ind w:left="360"/>
+        <w:rPr>
+          <w:sz w:val="28"/>
+          <w:szCs w:val="28"/>
+        </w:rPr>
+      </w:pPr>
+    </w:p>
+    <w:p>
+      <w:pPr>
+        <w:spacing w:after="0"/>
+        <w:ind w:left="360"/>
+        <w:rPr>
+          <w:sz w:val="28"/>
+          <w:szCs w:val="28"/>
+        </w:rPr>
+      </w:pPr>
+      <w:r>
+        <w:rPr>
+          <w:sz w:val="28"/>
+          <w:szCs w:val="28"/>
+        </w:rPr>
+        <w:t>ALTER TABLE photographs MODIFY photoid INT NOT NULL;</w:t>
+      </w:r>
+    </w:p>
+    <w:p>
+      <w:pPr>
+        <w:spacing w:after="0"/>
+        <w:ind w:left="360"/>
+        <w:rPr>
+          <w:sz w:val="28"/>
+          <w:szCs w:val="28"/>
+        </w:rPr>
+      </w:pPr>
+      <w:r>
+        <w:rPr>
+          <w:sz w:val="28"/>
+          <w:szCs w:val="28"/>
+        </w:rPr>
+        <w:t>ALTER TABLE photographs MODIFY locationid INT NOT NULL;</w:t>
+      </w:r>
+    </w:p>
+    <w:p>
+      <w:pPr>
+        <w:spacing w:after="0"/>
+        <w:ind w:left="360"/>
+        <w:rPr>
+          <w:sz w:val="28"/>
+          <w:szCs w:val="28"/>
+        </w:rPr>
+      </w:pPr>
+    </w:p>
+    <w:p>
+      <w:pPr>
+        <w:spacing w:after="0"/>
+        <w:ind w:left="360"/>
+        <w:rPr>
+          <w:sz w:val="28"/>
+          <w:szCs w:val="28"/>
+        </w:rPr>
+      </w:pPr>
+      <w:r>
+        <w:rPr>
+          <w:sz w:val="28"/>
+          <w:szCs w:val="28"/>
+        </w:rPr>
+        <w:lastRenderedPageBreak/>
+        <w:drawing>
+          <wp:inline distT="0" distB="0" distL="0" distR="0" wp14:anchorId="30265162" wp14:editId="21F88C1C">
+            <wp:extent cx="5943600" cy="2159000"/>
+            <wp:effectExtent l="0" t="0" r="0" b="0"/>
+            <wp:docPr id="384640808" name="Picture 1" descr="A screenshot of a computer&#10;&#10;Description automatically generated"/>
+            <wp:cNvGraphicFramePr>
+              <a:graphicFrameLocks xmlns:a="http://schemas.openxmlformats.org/drawingml/2006/main" noChangeAspect="1"/>
+            </wp:cNvGraphicFramePr>
+            <a:graphic xmlns:a="http://schemas.openxmlformats.org/drawingml/2006/main">
+              <a:graphicData uri="http://schemas.openxmlformats.org/drawingml/2006/picture">
+                <pic:pic xmlns:pic="http://schemas.openxmlformats.org/drawingml/2006/picture">
+                  <pic:nvPicPr>
+                    <pic:cNvPr id="384640808" name="Picture 1" descr="A screenshot of a computer&#10;&#10;Description automatically generated"/>
+                    <pic:cNvPicPr/>
+                  </pic:nvPicPr>
+                  <pic:blipFill>
+                    <a:blip r:embed="rId8"/>
+                    <a:stretch>
+                      <a:fillRect/>
+                    </a:stretch>
+                  </pic:blipFill>
+                  <pic:spPr>
+                    <a:xfrm>
+                      <a:off x="0" y="0"/>
+                      <a:ext cx="5943600" cy="2159000"/>
+                    </a:xfrm>
+                    <a:prstGeom prst="rect">
+                      <a:avLst/>
+                    </a:prstGeom>
+                  </pic:spPr>
+                </pic:pic>
+              </a:graphicData>
+            </a:graphic>
+          </wp:inline>
+        </w:drawing>
+      </w:r>
+    </w:p>
+    <w:p>
+      <w:pPr>
+        <w:spacing w:after="0"/>
+        <w:ind w:left="360"/>
+        <w:rPr>
+          <w:sz w:val="28"/>
+          <w:szCs w:val="28"/>
+        </w:rPr>
+      </w:pPr>
+    </w:p>
+    <w:p>
+      <w:pPr>
+        <w:spacing w:after="0"/>
+        <w:ind w:left="360"/>
+        <w:rPr>
+          <w:b/>
+          <w:bCs/>
+          <w:sz w:val="28"/>
+          <w:szCs w:val="28"/>
+        </w:rPr>
+      </w:pPr>
+      <w:r>
+        <w:rPr>
+          <w:b/>
+          <w:bCs/>
+          <w:sz w:val="28"/>
+          <w:szCs w:val="28"/>
+        </w:rPr>
+        <w:t>Prompt 4</w:t>
+      </w:r>
+      <w:r>
+        <w:rPr>
+          <w:b/>
+          <w:bCs/>
+          <w:sz w:val="28"/>
+          <w:szCs w:val="28"/>
+        </w:rPr>
+        <w:t xml:space="preserve"> – Create Index</w:t>
+      </w:r>
+    </w:p>
+    <w:p>
+      <w:pPr>
+        <w:spacing w:after="0"/>
+        <w:ind w:left="360"/>
+        <w:rPr>
+          <w:sz w:val="28"/>
+          <w:szCs w:val="28"/>
+        </w:rPr>
+      </w:pPr>
+      <w:r>
+        <w:rPr>
+          <w:sz w:val="28"/>
+          <w:szCs w:val="28"/>
+        </w:rPr>
+        <w:t>CREATE UNIQUE INDEX id ON users (userid)</w:t>
+      </w:r>
+    </w:p>
+    <w:p>
+      <w:pPr>
+        <w:spacing w:after="0"/>
+        <w:ind w:left="360"/>
+        <w:rPr>
+          <w:sz w:val="28"/>
+          <w:szCs w:val="28"/>
+        </w:rPr>
+      </w:pPr>
+      <w:r>
+        <w:rPr>
+          <w:sz w:val="28"/>
+          <w:szCs w:val="28"/>
+        </w:rPr>
+        <w:t>;</w:t>
+      </w:r>
+    </w:p>
+    <w:p>
+      <w:pPr>
+        <w:spacing w:after="0"/>
+        <w:ind w:left="360"/>
+        <w:rPr>
+          <w:sz w:val="28"/>
+          <w:szCs w:val="28"/>
+        </w:rPr>
+      </w:pPr>
+      <w:r>
+        <w:rPr>
+          <w:sz w:val="28"/>
+          <w:szCs w:val="28"/>
+        </w:rPr>
+        <w:t>CREATE UNIQUE INDEX photoid ON photographs (photoid)</w:t>
+      </w:r>
+    </w:p>
+    <w:p>
+      <w:pPr>
+        <w:spacing w:after="0"/>
+        <w:ind w:left="360"/>
+        <w:rPr>
+          <w:sz w:val="28"/>
+          <w:szCs w:val="28"/>
+        </w:rPr>
+      </w:pPr>
+      <w:r>
+        <w:rPr>
+          <w:sz w:val="28"/>
+          <w:szCs w:val="28"/>
+        </w:rPr>
+        <w:t>;</w:t>
+      </w:r>
+    </w:p>
+    <w:p>
+      <w:pPr>
+        <w:spacing w:after="0"/>
+        <w:ind w:left="360"/>
+        <w:rPr>
+          <w:sz w:val="28"/>
+          <w:szCs w:val="28"/>
+        </w:rPr>
+      </w:pPr>
+      <w:r>
+        <w:rPr>
+          <w:sz w:val="28"/>
+          <w:szCs w:val="28"/>
+        </w:rPr>
+        <w:drawing>
+          <wp:inline distT="0" distB="0" distL="0" distR="0" wp14:anchorId="1CBEA211" wp14:editId="25B96C9D">
+            <wp:extent cx="5041900" cy="4512395"/>
+            <wp:effectExtent l="0" t="0" r="6350" b="2540"/>
+            <wp:docPr id="1488766903" name="Picture 1" descr="A screenshot of a computer&#10;&#10;Description automatically generated"/>
+            <wp:cNvGraphicFramePr>
+              <a:graphicFrameLocks xmlns:a="http://schemas.openxmlformats.org/drawingml/2006/main" noChangeAspect="1"/>
+            </wp:cNvGraphicFramePr>
+            <a:graphic xmlns:a="http://schemas.openxmlformats.org/drawingml/2006/main">
+              <a:graphicData uri="http://schemas.openxmlformats.org/drawingml/2006/picture">
+                <pic:pic xmlns:pic="http://schemas.openxmlformats.org/drawingml/2006/picture">
+                  <pic:nvPicPr>
+                    <pic:cNvPr id="1488766903" name="Picture 1" descr="A screenshot of a computer&#10;&#10;Description automatically generated"/>
+                    <pic:cNvPicPr/>
+                  </pic:nvPicPr>
+                  <pic:blipFill>
+                    <a:blip r:embed="rId9"/>
+                    <a:stretch>
+                      <a:fillRect/>
+                    </a:stretch>
+                  </pic:blipFill>
+                  <pic:spPr>
+                    <a:xfrm>
+                      <a:off x="0" y="0"/>
+                      <a:ext cx="5053289" cy="4522588"/>
+                    </a:xfrm>
+                    <a:prstGeom prst="rect">
+                      <a:avLst/>
+                    </a:prstGeom>
+                  </pic:spPr>
+                </pic:pic>
+              </a:graphicData>
+            </a:graphic>
+          </wp:inline>
+        </w:drawing>
+      </w:r>
+    </w:p>
+    <w:p>
+      <w:pPr>
+        <w:spacing w:after="0"/>
+        <w:ind w:left="360"/>
+        <w:rPr>
+          <w:sz w:val="28"/>
+          <w:szCs w:val="28"/>
+        </w:rPr>
+      </w:pPr>
+      <w:r>
+        <w:rPr>
+          <w:sz w:val="28"/>
+          <w:szCs w:val="28"/>
+        </w:rPr>
+        <w:lastRenderedPageBreak/>
+        <w:t>Prompt 5</w:t>
+      </w:r>
+    </w:p>
+    <w:p>
+      <w:pPr>
+        <w:spacing w:after="0"/>
+        <w:ind w:left="360"/>
+        <w:rPr>
+          <w:sz w:val="28"/>
+          <w:szCs w:val="28"/>
+        </w:rPr>
+      </w:pPr>
+      <w:r>
+        <w:rPr>
+          <w:sz w:val="28"/>
+          <w:szCs w:val="28"/>
+        </w:rPr>
+        <w:t>INSERT INTO users (name, username, address, city, state, zip)</w:t>
+      </w:r>
+    </w:p>
+    <w:p>
+      <w:pPr>
+        <w:spacing w:after="0"/>
+        <w:ind w:left="360"/>
+        <w:rPr>
+          <w:sz w:val="28"/>
+          <w:szCs w:val="28"/>
+        </w:rPr>
+      </w:pPr>
+      <w:r>
+        <w:rPr>
+          <w:sz w:val="28"/>
+          <w:szCs w:val="28"/>
+        </w:rPr>
+        <w:t xml:space="preserve">    </w:t>
+      </w:r>
+      <w:r>
+        <w:rPr>
+          <w:sz w:val="28"/>
+          <w:szCs w:val="28"/>
+        </w:rPr>
+        <w:t>VALUES ('Bonnie Buntcake', 'bbunt', '6709 Wonder Street', 'Wonderbread', 'OH', 46106),</w:t>
+      </w:r>
+    </w:p>
+    <w:p>
+      <w:pPr>
+        <w:spacing w:after="0"/>
+        <w:ind w:left="360"/>
+        <w:rPr>
+          <w:sz w:val="28"/>
+          <w:szCs w:val="28"/>
+        </w:rPr>
+      </w:pPr>
+      <w:r>
+        <w:rPr>
+          <w:sz w:val="28"/>
+          <w:szCs w:val="28"/>
+        </w:rPr>
+        <w:t xml:space="preserve">          </w:t>
+      </w:r>
+      <w:r>
+        <w:rPr>
+          <w:sz w:val="28"/>
+          <w:szCs w:val="28"/>
+        </w:rPr>
+        <w:t xml:space="preserve">           </w:t>
+      </w:r>
+      <w:r>
+        <w:rPr>
+          <w:sz w:val="28"/>
+          <w:szCs w:val="28"/>
+        </w:rPr>
+        <w:t xml:space="preserve"> ('Sam Smarf', 'ssmarf', '356 A Street', 'Beefy', 'PA', 19943),</w:t>
+      </w:r>
+    </w:p>
+    <w:p>
+      <w:pPr>
+        <w:spacing w:after="0"/>
+        <w:ind w:left="360"/>
+        <w:rPr>
+          <w:sz w:val="28"/>
+          <w:szCs w:val="28"/>
+        </w:rPr>
+      </w:pPr>
+      <w:r>
+        <w:rPr>
+          <w:sz w:val="28"/>
+          <w:szCs w:val="28"/>
+        </w:rPr>
+        <w:tab/>
+      </w:r>
+      <w:r>
+        <w:rPr>
+          <w:sz w:val="28"/>
+          <w:szCs w:val="28"/>
+        </w:rPr>
+        <w:tab/>
+        <w:t xml:space="preserve">   ('Wendy Grog', 'wgrog', '900 Star Street', 'Mary', 'MD', 21340),</w:t>
+      </w:r>
+    </w:p>
+    <w:p>
+      <w:pPr>
+        <w:spacing w:after="0"/>
+        <w:ind w:left="360"/>
+        <w:rPr>
+          <w:sz w:val="28"/>
+          <w:szCs w:val="28"/>
+        </w:rPr>
+      </w:pPr>
+      <w:r>
+        <w:rPr>
+          <w:sz w:val="28"/>
+          <w:szCs w:val="28"/>
+        </w:rPr>
+        <w:t xml:space="preserve">          </w:t>
+      </w:r>
+      <w:r>
+        <w:rPr>
+          <w:sz w:val="28"/>
+          <w:szCs w:val="28"/>
+        </w:rPr>
+        <w:t xml:space="preserve">           </w:t>
+      </w:r>
+      <w:r>
+        <w:rPr>
+          <w:sz w:val="28"/>
+          <w:szCs w:val="28"/>
+        </w:rPr>
+        <w:t xml:space="preserve"> ('Joe Jogger', 'jjogger', '183713 N North Street', 'Norther', 'WV', 51423)</w:t>
+      </w:r>
+    </w:p>
+    <w:p>
+      <w:pPr>
+        <w:spacing w:after="0"/>
+        <w:ind w:left="360"/>
+        <w:rPr>
+          <w:sz w:val="28"/>
+          <w:szCs w:val="28"/>
+        </w:rPr>
+      </w:pPr>
+      <w:r>
+        <w:rPr>
+          <w:sz w:val="28"/>
+          <w:szCs w:val="28"/>
+        </w:rPr>
+        <w:t xml:space="preserve">         </w:t>
+      </w:r>
+      <w:r>
+        <w:rPr>
+          <w:sz w:val="28"/>
+          <w:szCs w:val="28"/>
+        </w:rPr>
+        <w:t xml:space="preserve">             </w:t>
+      </w:r>
+      <w:r>
+        <w:rPr>
+          <w:sz w:val="28"/>
+          <w:szCs w:val="28"/>
+        </w:rPr>
+        <w:t xml:space="preserve">  ;</w:t>
+      </w:r>
+    </w:p>
+    <w:p>
+      <w:pPr>
+        <w:spacing w:after="0"/>
+        <w:ind w:left="360"/>
+        <w:rPr>
+          <w:sz w:val="28"/>
+          <w:szCs w:val="28"/>
+        </w:rPr>
+      </w:pPr>
+    </w:p>
+    <w:p>
+      <w:pPr>
+        <w:spacing w:after="0"/>
+        <w:ind w:left="360"/>
+        <w:rPr>
+          <w:sz w:val="28"/>
+          <w:szCs w:val="28"/>
+        </w:rPr>
+      </w:pPr>
+      <w:r>
+        <w:rPr>
+          <w:sz w:val="28"/>
+          <w:szCs w:val="28"/>
+        </w:rPr>
+        <w:drawing>
+          <wp:inline distT="0" distB="0" distL="0" distR="0" wp14:anchorId="14E3C680" wp14:editId="285BFA9C">
+            <wp:extent cx="5943600" cy="3009265"/>
+            <wp:effectExtent l="0" t="0" r="0" b="635"/>
+            <wp:docPr id="1477560588" name="Picture 1" descr="A screenshot of a computer&#10;&#10;Description automatically generated"/>
+            <wp:cNvGraphicFramePr>
+              <a:graphicFrameLocks xmlns:a="http://schemas.openxmlformats.org/drawingml/2006/main" noChangeAspect="1"/>
+            </wp:cNvGraphicFramePr>
+            <a:graphic xmlns:a="http://schemas.openxmlformats.org/drawingml/2006/main">
+              <a:graphicData uri="http://schemas.openxmlformats.org/drawingml/2006/picture">
+                <pic:pic xmlns:pic="http://schemas.openxmlformats.org/drawingml/2006/picture">
+                  <pic:nvPicPr>
+                    <pic:cNvPr id="1477560588" name="Picture 1" descr="A screenshot of a computer&#10;&#10;Description automatically generated"/>
+                    <pic:cNvPicPr/>
+                  </pic:nvPicPr>
+                  <pic:blipFill>
+                    <a:blip r:embed="rId10"/>
+                    <a:stretch>
+                      <a:fillRect/>
+                    </a:stretch>
+                  </pic:blipFill>
+                  <pic:spPr>
+                    <a:xfrm>
+                      <a:off x="0" y="0"/>
+                      <a:ext cx="5943600" cy="3009265"/>
+                    </a:xfrm>
+                    <a:prstGeom prst="rect">
+                      <a:avLst/>
+                    </a:prstGeom>
+                  </pic:spPr>
+                </pic:pic>
+              </a:graphicData>
+            </a:graphic>
+          </wp:inline>
+        </w:drawing>
       </w:r>
     </w:p>
     <w:sectPr>
@@ -1277,7 +1782,6 @@
   <w:style w:type="character" w:default="1" w:styleId="DefaultParagraphFont">
     <w:name w:val="Default Paragraph Font"/>
     <w:uiPriority w:val="1"/>
-    <w:semiHidden/>
     <w:unhideWhenUsed/>
   </w:style>
   <w:style w:type="table" w:default="1" w:styleId="TableNormal">

</xml_diff>

<commit_message>
Completed all prompts in assignment.
</commit_message>
<xml_diff>
--- a/CS303_Assignment1.docx
+++ b/CS303_Assignment1.docx
@@ -18,7 +18,128 @@
           <w:sz w:val="28"/>
           <w:szCs w:val="28"/>
         </w:rPr>
+        <w:t>Class: C</w:t>
+      </w:r>
+      <w:r>
+        <w:rPr>
+          <w:b/>
+          <w:bCs/>
+          <w:sz w:val="28"/>
+          <w:szCs w:val="28"/>
+        </w:rPr>
+        <w:t xml:space="preserve">omputer Science </w:t>
+      </w:r>
+      <w:r>
+        <w:rPr>
+          <w:b/>
+          <w:bCs/>
+          <w:sz w:val="28"/>
+          <w:szCs w:val="28"/>
+        </w:rPr>
+        <w:t>303</w:t>
+      </w:r>
+      <w:r>
+        <w:rPr>
+          <w:b/>
+          <w:bCs/>
+          <w:sz w:val="28"/>
+          <w:szCs w:val="28"/>
+        </w:rPr>
+        <w:t>: Database Management</w:t>
+      </w:r>
+    </w:p>
+    <w:p>
+      <w:pPr>
+        <w:rPr>
+          <w:b/>
+          <w:bCs/>
+          <w:sz w:val="28"/>
+          <w:szCs w:val="28"/>
+        </w:rPr>
+      </w:pPr>
+      <w:r>
+        <w:rPr>
+          <w:b/>
+          <w:bCs/>
+          <w:sz w:val="28"/>
+          <w:szCs w:val="28"/>
+        </w:rPr>
+        <w:t>Name: Myranda Brandt</w:t>
+      </w:r>
+    </w:p>
+    <w:p>
+      <w:pPr>
+        <w:rPr>
+          <w:b/>
+          <w:bCs/>
+          <w:sz w:val="28"/>
+          <w:szCs w:val="28"/>
+        </w:rPr>
+      </w:pPr>
+      <w:r>
+        <w:rPr>
+          <w:b/>
+          <w:bCs/>
+          <w:sz w:val="28"/>
+          <w:szCs w:val="28"/>
+        </w:rPr>
+        <w:t>Assignment 1</w:t>
+      </w:r>
+    </w:p>
+    <w:p>
+      <w:pPr>
+        <w:rPr>
+          <w:b/>
+          <w:bCs/>
+          <w:sz w:val="28"/>
+          <w:szCs w:val="28"/>
+        </w:rPr>
+      </w:pPr>
+    </w:p>
+    <w:p>
+      <w:pPr>
+        <w:rPr>
+          <w:b/>
+          <w:bCs/>
+          <w:sz w:val="28"/>
+          <w:szCs w:val="28"/>
+        </w:rPr>
+      </w:pPr>
+      <w:r>
+        <w:rPr>
+          <w:b/>
+          <w:bCs/>
+          <w:sz w:val="28"/>
+          <w:szCs w:val="28"/>
+        </w:rPr>
         <w:t>Prompt 1</w:t>
+      </w:r>
+      <w:r>
+        <w:rPr>
+          <w:b/>
+          <w:bCs/>
+          <w:sz w:val="28"/>
+          <w:szCs w:val="28"/>
+        </w:rPr>
+        <w:t xml:space="preserve"> </w:t>
+      </w:r>
+      <w:r>
+        <w:rPr>
+          <w:b/>
+          <w:bCs/>
+          <w:sz w:val="28"/>
+          <w:szCs w:val="28"/>
+        </w:rPr>
+        <w:t>- Create the Schema/Databas</w:t>
+      </w:r>
+      <w:r>
+        <w:rPr>
+          <w:b/>
+          <w:bCs/>
+          <w:sz w:val="28"/>
+          <w:szCs w:val="28"/>
+        </w:rPr>
+        <w:t>e</w:t>
       </w:r>
     </w:p>
     <w:p>
@@ -68,6 +189,7 @@
         <w:ind w:left="360"/>
       </w:pPr>
       <w:r>
+        <w:lastRenderedPageBreak/>
         <w:drawing>
           <wp:inline distT="0" distB="0" distL="0" distR="0" wp14:anchorId="6489B5FE" wp14:editId="1966BE18">
             <wp:extent cx="4663367" cy="5060950"/>
@@ -110,133 +232,343 @@
         <w:rPr>
           <w:b/>
           <w:bCs/>
-          <w:sz w:val="28"/>
-          <w:szCs w:val="28"/>
-        </w:rPr>
-      </w:pPr>
-      <w:r>
-        <w:rPr>
-          <w:b/>
-          <w:bCs/>
-          <w:sz w:val="28"/>
-          <w:szCs w:val="28"/>
-        </w:rPr>
+        </w:rPr>
+      </w:pPr>
+      <w:r>
+        <w:rPr>
+          <w:b/>
+          <w:bCs/>
+          <w:sz w:val="28"/>
+          <w:szCs w:val="28"/>
+        </w:rPr>
+        <w:t>Prompt 2</w:t>
+      </w:r>
+      <w:r>
+        <w:rPr>
+          <w:b/>
+          <w:bCs/>
+          <w:sz w:val="28"/>
+          <w:szCs w:val="28"/>
+        </w:rPr>
+        <w:t xml:space="preserve"> </w:t>
+      </w:r>
+      <w:r>
+        <w:rPr>
+          <w:b/>
+          <w:bCs/>
+          <w:sz w:val="28"/>
+          <w:szCs w:val="28"/>
+        </w:rPr>
+        <w:t>- Create Table</w:t>
+      </w:r>
+      <w:r>
+        <w:rPr>
+          <w:b/>
+          <w:bCs/>
+          <w:sz w:val="28"/>
+          <w:szCs w:val="28"/>
+        </w:rPr>
+        <w:t>s</w:t>
+      </w:r>
+    </w:p>
+    <w:p>
+      <w:pPr>
+        <w:spacing w:after="0"/>
+        <w:ind w:left="360"/>
+      </w:pPr>
+      <w:r>
+        <w:t xml:space="preserve">USE </w:t>
+      </w:r>
+      <w:proofErr w:type="spellStart"/>
+      <w:proofErr w:type="gramStart"/>
+      <w:r>
+        <w:t>finalproject</w:t>
+      </w:r>
+      <w:proofErr w:type="spellEnd"/>
+      <w:r>
+        <w:t>;</w:t>
+      </w:r>
+      <w:proofErr w:type="gramEnd"/>
+    </w:p>
+    <w:p>
+      <w:pPr>
+        <w:spacing w:after="0"/>
+        <w:ind w:left="360"/>
+      </w:pPr>
+    </w:p>
+    <w:p>
+      <w:pPr>
+        <w:spacing w:after="0"/>
+        <w:ind w:left="360"/>
+      </w:pPr>
+      <w:r>
+        <w:t xml:space="preserve">/*Use </w:t>
+      </w:r>
+      <w:r>
+        <w:t>zero fill</w:t>
+      </w:r>
+      <w:r>
+        <w:t xml:space="preserve"> on zip to make sure leading zeros do not </w:t>
+      </w:r>
+      <w:r>
+        <w:t>disappear. *</w:t>
+      </w:r>
+      <w:r>
+        <w:t>/</w:t>
+      </w:r>
+    </w:p>
+    <w:p>
+      <w:pPr>
+        <w:spacing w:after="0"/>
+        <w:ind w:left="360"/>
+      </w:pPr>
+      <w:r>
+        <w:t>CREATE TABLE users</w:t>
+      </w:r>
+    </w:p>
+    <w:p>
+      <w:pPr>
+        <w:spacing w:after="0"/>
+        <w:ind w:left="360"/>
+      </w:pPr>
+      <w:r>
+        <w:t xml:space="preserve">    (</w:t>
+      </w:r>
+      <w:proofErr w:type="spellStart"/>
+      <w:proofErr w:type="gramStart"/>
+      <w:r>
+        <w:t>userid</w:t>
+      </w:r>
+      <w:proofErr w:type="spellEnd"/>
+      <w:proofErr w:type="gramEnd"/>
+      <w:r>
+        <w:t xml:space="preserve"> INT PRIMARY KEY AUTO_INCREMENT,</w:t>
+      </w:r>
+    </w:p>
+    <w:p>
+      <w:pPr>
+        <w:spacing w:after="0"/>
+        <w:ind w:left="360"/>
+      </w:pPr>
+      <w:r>
+        <w:t xml:space="preserve">     name </w:t>
+      </w:r>
+      <w:proofErr w:type="gramStart"/>
+      <w:r>
+        <w:t>VARCHAR(</w:t>
+      </w:r>
+      <w:proofErr w:type="gramEnd"/>
+      <w:r>
+        <w:t>100),</w:t>
+      </w:r>
+    </w:p>
+    <w:p>
+      <w:pPr>
+        <w:spacing w:after="0"/>
+        <w:ind w:left="360"/>
+      </w:pPr>
+      <w:r>
+        <w:t xml:space="preserve">     username </w:t>
+      </w:r>
+      <w:proofErr w:type="gramStart"/>
+      <w:r>
+        <w:t>VARCHAR(</w:t>
+      </w:r>
+      <w:proofErr w:type="gramEnd"/>
+      <w:r>
+        <w:t>20),</w:t>
+      </w:r>
+    </w:p>
+    <w:p>
+      <w:pPr>
+        <w:spacing w:after="0"/>
+        <w:ind w:left="360"/>
+      </w:pPr>
+      <w:r>
+        <w:t xml:space="preserve">     address </w:t>
+      </w:r>
+      <w:proofErr w:type="gramStart"/>
+      <w:r>
+        <w:t>VARCHAR(</w:t>
+      </w:r>
+      <w:proofErr w:type="gramEnd"/>
+      <w:r>
+        <w:t>300),</w:t>
+      </w:r>
+    </w:p>
+    <w:p>
+      <w:pPr>
+        <w:spacing w:after="0"/>
+        <w:ind w:left="360"/>
+      </w:pPr>
+      <w:r>
+        <w:t xml:space="preserve">     city </w:t>
+      </w:r>
+      <w:proofErr w:type="gramStart"/>
+      <w:r>
+        <w:t>VARCHAR(</w:t>
+      </w:r>
+      <w:proofErr w:type="gramEnd"/>
+      <w:r>
+        <w:t>100),</w:t>
+      </w:r>
+    </w:p>
+    <w:p>
+      <w:pPr>
+        <w:spacing w:after="0"/>
+        <w:ind w:left="360"/>
+      </w:pPr>
+      <w:r>
+        <w:t xml:space="preserve">     stat</w:t>
+      </w:r>
+      <w:r>
+        <w:t>e</w:t>
+      </w:r>
+      <w:r>
+        <w:t xml:space="preserve"> </w:t>
+      </w:r>
+      <w:proofErr w:type="gramStart"/>
+      <w:r>
+        <w:t>VARCHAR(</w:t>
+      </w:r>
+      <w:proofErr w:type="gramEnd"/>
+      <w:r>
+        <w:t>2),</w:t>
+      </w:r>
+    </w:p>
+    <w:p>
+      <w:pPr>
+        <w:spacing w:after="0"/>
+        <w:ind w:left="360"/>
+      </w:pPr>
+      <w:r>
+        <w:t xml:space="preserve">     zip </w:t>
+      </w:r>
+      <w:proofErr w:type="gramStart"/>
+      <w:r>
+        <w:t>MEDIUMINT(</w:t>
+      </w:r>
+      <w:proofErr w:type="gramEnd"/>
+      <w:r>
+        <w:t>5) ZEROFILL)</w:t>
+      </w:r>
+    </w:p>
+    <w:p>
+      <w:pPr>
+        <w:spacing w:after="0"/>
+        <w:ind w:left="360"/>
+      </w:pPr>
+      <w:r>
+        <w:t>;</w:t>
+      </w:r>
+    </w:p>
+    <w:p>
+      <w:pPr>
+        <w:spacing w:after="0"/>
+        <w:ind w:left="360"/>
+      </w:pPr>
+      <w:r>
         <w:lastRenderedPageBreak/>
-        <w:t>Prompt 2</w:t>
-      </w:r>
-    </w:p>
-    <w:p>
-      <w:pPr>
-        <w:spacing w:after="0"/>
-        <w:ind w:left="360"/>
-      </w:pPr>
-      <w:r>
-        <w:t>USE finalproject;</w:t>
-      </w:r>
-    </w:p>
-    <w:p>
-      <w:pPr>
-        <w:spacing w:after="0"/>
-        <w:ind w:left="360"/>
-      </w:pPr>
-    </w:p>
-    <w:p>
-      <w:pPr>
-        <w:spacing w:after="0"/>
-        <w:ind w:left="360"/>
-      </w:pPr>
-      <w:r>
-        <w:t xml:space="preserve">/*Use </w:t>
-      </w:r>
-      <w:r>
-        <w:t>zero fill</w:t>
-      </w:r>
-      <w:r>
-        <w:t xml:space="preserve"> on zip to make sure leading zeros do not </w:t>
-      </w:r>
-      <w:r>
-        <w:t>disappear. *</w:t>
-      </w:r>
-      <w:r>
-        <w:t>/</w:t>
-      </w:r>
-    </w:p>
-    <w:p>
-      <w:pPr>
-        <w:spacing w:after="0"/>
-        <w:ind w:left="360"/>
-      </w:pPr>
-      <w:r>
-        <w:t>CREATE TABLE users</w:t>
-      </w:r>
-    </w:p>
-    <w:p>
-      <w:pPr>
-        <w:spacing w:after="0"/>
-        <w:ind w:left="360"/>
-      </w:pPr>
-      <w:r>
-        <w:t xml:space="preserve">    (userid INT PRIMARY KEY AUTO_INCREMENT,</w:t>
-      </w:r>
-    </w:p>
-    <w:p>
-      <w:pPr>
-        <w:spacing w:after="0"/>
-        <w:ind w:left="360"/>
-      </w:pPr>
-      <w:r>
-        <w:t xml:space="preserve">     name VARCHAR(100),</w:t>
-      </w:r>
-    </w:p>
-    <w:p>
-      <w:pPr>
-        <w:spacing w:after="0"/>
-        <w:ind w:left="360"/>
-      </w:pPr>
-      <w:r>
-        <w:t xml:space="preserve">     username VARCHAR(20),</w:t>
-      </w:r>
-    </w:p>
-    <w:p>
-      <w:pPr>
-        <w:spacing w:after="0"/>
-        <w:ind w:left="360"/>
-      </w:pPr>
-      <w:r>
-        <w:t xml:space="preserve">     address VARCHAR(300),</w:t>
-      </w:r>
-    </w:p>
-    <w:p>
-      <w:pPr>
-        <w:spacing w:after="0"/>
-        <w:ind w:left="360"/>
-      </w:pPr>
-      <w:r>
-        <w:t xml:space="preserve">     city VARCHAR(100),</w:t>
-      </w:r>
-    </w:p>
-    <w:p>
-      <w:pPr>
-        <w:spacing w:after="0"/>
-        <w:ind w:left="360"/>
-      </w:pPr>
-      <w:r>
-        <w:t xml:space="preserve">     stat</w:t>
-      </w:r>
-      <w:r>
-        <w:t>e</w:t>
-      </w:r>
-      <w:r>
-        <w:t xml:space="preserve"> VARCHAR(2),</w:t>
-      </w:r>
-    </w:p>
-    <w:p>
-      <w:pPr>
-        <w:spacing w:after="0"/>
-        <w:ind w:left="360"/>
-      </w:pPr>
-      <w:r>
-        <w:t xml:space="preserve">     zip MEDIUMINT(5) ZEROFILL)</w:t>
+        <w:t xml:space="preserve">     </w:t>
+      </w:r>
+    </w:p>
+    <w:p>
+      <w:pPr>
+        <w:spacing w:after="0"/>
+        <w:ind w:left="360"/>
+      </w:pPr>
+      <w:r>
+        <w:t xml:space="preserve">CREATE TABLE locations </w:t>
+      </w:r>
+    </w:p>
+    <w:p>
+      <w:pPr>
+        <w:spacing w:after="0"/>
+        <w:ind w:left="360"/>
+      </w:pPr>
+      <w:r>
+        <w:t xml:space="preserve">    (</w:t>
+      </w:r>
+      <w:proofErr w:type="spellStart"/>
+      <w:proofErr w:type="gramStart"/>
+      <w:r>
+        <w:t>itemid</w:t>
+      </w:r>
+      <w:proofErr w:type="spellEnd"/>
+      <w:proofErr w:type="gramEnd"/>
+      <w:r>
+        <w:t xml:space="preserve"> INT PRIMARY KEY AUTO_INCREMENT,</w:t>
+      </w:r>
+    </w:p>
+    <w:p>
+      <w:pPr>
+        <w:spacing w:after="0"/>
+        <w:ind w:left="360"/>
+      </w:pPr>
+      <w:r>
+        <w:t xml:space="preserve">     type INT,</w:t>
+      </w:r>
+    </w:p>
+    <w:p>
+      <w:pPr>
+        <w:spacing w:after="0"/>
+        <w:ind w:left="360"/>
+      </w:pPr>
+      <w:r>
+        <w:t xml:space="preserve">     </w:t>
+      </w:r>
+      <w:proofErr w:type="gramStart"/>
+      <w:r>
+        <w:t>description</w:t>
+      </w:r>
+      <w:proofErr w:type="gramEnd"/>
+      <w:r>
+        <w:t xml:space="preserve"> </w:t>
+      </w:r>
+      <w:proofErr w:type="gramStart"/>
+      <w:r>
+        <w:t>VARCHAR(</w:t>
+      </w:r>
+      <w:proofErr w:type="gramEnd"/>
+      <w:r>
+        <w:t>500),</w:t>
+      </w:r>
+    </w:p>
+    <w:p>
+      <w:pPr>
+        <w:spacing w:after="0"/>
+        <w:ind w:left="360"/>
+      </w:pPr>
+      <w:r>
+        <w:t xml:space="preserve">     </w:t>
+      </w:r>
+      <w:proofErr w:type="spellStart"/>
+      <w:r>
+        <w:t>lng</w:t>
+      </w:r>
+      <w:proofErr w:type="spellEnd"/>
+      <w:r>
+        <w:t xml:space="preserve"> REAL,</w:t>
+      </w:r>
+    </w:p>
+    <w:p>
+      <w:pPr>
+        <w:spacing w:after="0"/>
+        <w:ind w:left="360"/>
+      </w:pPr>
+      <w:r>
+        <w:t xml:space="preserve">     </w:t>
+      </w:r>
+      <w:proofErr w:type="spellStart"/>
+      <w:r>
+        <w:t>lat</w:t>
+      </w:r>
+      <w:proofErr w:type="spellEnd"/>
+      <w:r>
+        <w:t xml:space="preserve"> REAL)</w:t>
+      </w:r>
+      <w:r>
+        <w:t xml:space="preserve"> </w:t>
       </w:r>
     </w:p>
     <w:p>
@@ -263,55 +595,43 @@
         <w:ind w:left="360"/>
       </w:pPr>
       <w:r>
-        <w:t xml:space="preserve">CREATE TABLE locations </w:t>
-      </w:r>
-    </w:p>
-    <w:p>
-      <w:pPr>
-        <w:spacing w:after="0"/>
-        <w:ind w:left="360"/>
-      </w:pPr>
-      <w:r>
-        <w:t xml:space="preserve">    (itemid INT PRIMARY KEY AUTO_INCREMENT,</w:t>
-      </w:r>
-    </w:p>
-    <w:p>
-      <w:pPr>
-        <w:spacing w:after="0"/>
-        <w:ind w:left="360"/>
-      </w:pPr>
-      <w:r>
-        <w:t xml:space="preserve">     type INT,</w:t>
-      </w:r>
-    </w:p>
-    <w:p>
-      <w:pPr>
-        <w:spacing w:after="0"/>
-        <w:ind w:left="360"/>
-      </w:pPr>
-      <w:r>
-        <w:t xml:space="preserve">     description VARCHAR(500),</w:t>
-      </w:r>
-    </w:p>
-    <w:p>
-      <w:pPr>
-        <w:spacing w:after="0"/>
-        <w:ind w:left="360"/>
-      </w:pPr>
-      <w:r>
-        <w:t xml:space="preserve">     lng REAL,</w:t>
-      </w:r>
-    </w:p>
-    <w:p>
-      <w:pPr>
-        <w:spacing w:after="0"/>
-        <w:ind w:left="360"/>
-      </w:pPr>
-      <w:r>
-        <w:t xml:space="preserve">     lat REAL)</w:t>
-      </w:r>
-      <w:r>
-        <w:t xml:space="preserve"> </w:t>
+        <w:t>CREATE TABLE photographs</w:t>
+      </w:r>
+    </w:p>
+    <w:p>
+      <w:pPr>
+        <w:spacing w:after="0"/>
+        <w:ind w:left="360"/>
+      </w:pPr>
+      <w:r>
+        <w:t xml:space="preserve">   (</w:t>
+      </w:r>
+      <w:proofErr w:type="spellStart"/>
+      <w:proofErr w:type="gramStart"/>
+      <w:r>
+        <w:t>photoid</w:t>
+      </w:r>
+      <w:proofErr w:type="spellEnd"/>
+      <w:proofErr w:type="gramEnd"/>
+      <w:r>
+        <w:t xml:space="preserve"> INT PRIMARY KEY,</w:t>
+      </w:r>
+    </w:p>
+    <w:p>
+      <w:pPr>
+        <w:spacing w:after="0"/>
+        <w:ind w:left="360"/>
+      </w:pPr>
+      <w:r>
+        <w:t xml:space="preserve">    </w:t>
+      </w:r>
+      <w:proofErr w:type="spellStart"/>
+      <w:r>
+        <w:t>locationid</w:t>
+      </w:r>
+      <w:proofErr w:type="spellEnd"/>
+      <w:r>
+        <w:t xml:space="preserve"> INT)</w:t>
       </w:r>
     </w:p>
     <w:p>
@@ -328,59 +648,13 @@
         <w:spacing w:after="0"/>
         <w:ind w:left="360"/>
       </w:pPr>
-      <w:r>
-        <w:t xml:space="preserve">     </w:t>
-      </w:r>
-    </w:p>
-    <w:p>
-      <w:pPr>
-        <w:spacing w:after="0"/>
-        <w:ind w:left="360"/>
-      </w:pPr>
-      <w:r>
-        <w:t>CREATE TABLE photographs</w:t>
-      </w:r>
-    </w:p>
-    <w:p>
-      <w:pPr>
-        <w:spacing w:after="0"/>
-        <w:ind w:left="360"/>
-      </w:pPr>
-      <w:r>
-        <w:t xml:space="preserve">   (photoid INT PRIMARY KEY,</w:t>
-      </w:r>
-    </w:p>
-    <w:p>
-      <w:pPr>
-        <w:spacing w:after="0"/>
-        <w:ind w:left="360"/>
-      </w:pPr>
-      <w:r>
-        <w:t xml:space="preserve">    locationid INT)</w:t>
-      </w:r>
-    </w:p>
-    <w:p>
-      <w:pPr>
-        <w:spacing w:after="0"/>
-        <w:ind w:left="360"/>
-      </w:pPr>
-      <w:r>
-        <w:t>;</w:t>
-      </w:r>
-    </w:p>
-    <w:p>
-      <w:pPr>
-        <w:spacing w:after="0"/>
-        <w:ind w:left="360"/>
-      </w:pPr>
-    </w:p>
-    <w:p>
-      <w:pPr>
-        <w:spacing w:after="0"/>
-        <w:ind w:left="360"/>
-      </w:pPr>
-      <w:r>
-        <w:lastRenderedPageBreak/>
+    </w:p>
+    <w:p>
+      <w:pPr>
+        <w:spacing w:after="0"/>
+        <w:ind w:left="360"/>
+      </w:pPr>
+      <w:r>
         <w:drawing>
           <wp:inline distT="0" distB="0" distL="0" distR="0" wp14:anchorId="49409488" wp14:editId="1C57A88B">
             <wp:extent cx="5943600" cy="3006725"/>
@@ -471,147 +745,134 @@
           <w:sz w:val="28"/>
           <w:szCs w:val="28"/>
         </w:rPr>
-        <w:t>ALTER TABLE locations MODIFY type INT NOT NULL;</w:t>
-      </w:r>
-    </w:p>
-    <w:p>
-      <w:pPr>
-        <w:spacing w:after="0"/>
-        <w:ind w:left="360"/>
-        <w:rPr>
-          <w:sz w:val="28"/>
-          <w:szCs w:val="28"/>
-        </w:rPr>
-      </w:pPr>
-      <w:r>
-        <w:rPr>
-          <w:sz w:val="28"/>
-          <w:szCs w:val="28"/>
-        </w:rPr>
-        <w:t>ALTER TABLE locations MODIFY description VARCHAR(500) NOT NULL;</w:t>
-      </w:r>
-    </w:p>
-    <w:p>
-      <w:pPr>
-        <w:spacing w:after="0"/>
-        <w:ind w:left="360"/>
-        <w:rPr>
-          <w:sz w:val="28"/>
-          <w:szCs w:val="28"/>
-        </w:rPr>
-      </w:pPr>
-      <w:r>
-        <w:rPr>
-          <w:sz w:val="28"/>
-          <w:szCs w:val="28"/>
-        </w:rPr>
-        <w:t>ALTER TABLE locations MODIFY lng REAL NOT NULL;</w:t>
-      </w:r>
-    </w:p>
-    <w:p>
-      <w:pPr>
-        <w:spacing w:after="0"/>
-        <w:ind w:left="360"/>
-        <w:rPr>
-          <w:sz w:val="28"/>
-          <w:szCs w:val="28"/>
-        </w:rPr>
-      </w:pPr>
-      <w:r>
-        <w:rPr>
-          <w:sz w:val="28"/>
-          <w:szCs w:val="28"/>
-        </w:rPr>
-        <w:t>ALTER TABLE locations MODIFY lat REAL NOT NULL;</w:t>
-      </w:r>
-    </w:p>
-    <w:p>
-      <w:pPr>
-        <w:spacing w:after="0"/>
-        <w:ind w:left="360"/>
-        <w:rPr>
-          <w:sz w:val="28"/>
-          <w:szCs w:val="28"/>
-        </w:rPr>
-      </w:pPr>
-    </w:p>
-    <w:p>
-      <w:pPr>
-        <w:spacing w:after="0"/>
-        <w:ind w:left="360"/>
-        <w:rPr>
-          <w:sz w:val="28"/>
-          <w:szCs w:val="28"/>
-        </w:rPr>
-      </w:pPr>
-      <w:r>
-        <w:rPr>
-          <w:sz w:val="28"/>
-          <w:szCs w:val="28"/>
-        </w:rPr>
-        <w:t>ALTER TABLE users MODIFY name VARCHAR(100) NOT NULL;</w:t>
-      </w:r>
-    </w:p>
-    <w:p>
-      <w:pPr>
-        <w:spacing w:after="0"/>
-        <w:ind w:left="360"/>
-        <w:rPr>
-          <w:sz w:val="28"/>
-          <w:szCs w:val="28"/>
-        </w:rPr>
-      </w:pPr>
-      <w:r>
-        <w:rPr>
-          <w:sz w:val="28"/>
-          <w:szCs w:val="28"/>
-        </w:rPr>
-        <w:t>ALTER TABLE users MODIFY username VARCHAR(20) NOT NULL;</w:t>
-      </w:r>
-    </w:p>
-    <w:p>
-      <w:pPr>
-        <w:spacing w:after="0"/>
-        <w:ind w:left="360"/>
-        <w:rPr>
-          <w:sz w:val="28"/>
-          <w:szCs w:val="28"/>
-        </w:rPr>
-      </w:pPr>
-    </w:p>
-    <w:p>
-      <w:pPr>
-        <w:spacing w:after="0"/>
-        <w:ind w:left="360"/>
-        <w:rPr>
-          <w:sz w:val="28"/>
-          <w:szCs w:val="28"/>
-        </w:rPr>
-      </w:pPr>
-      <w:r>
-        <w:rPr>
-          <w:sz w:val="28"/>
-          <w:szCs w:val="28"/>
-        </w:rPr>
-        <w:t>ALTER TABLE photographs MODIFY photoid INT NOT NULL;</w:t>
-      </w:r>
-    </w:p>
-    <w:p>
-      <w:pPr>
-        <w:spacing w:after="0"/>
-        <w:ind w:left="360"/>
-        <w:rPr>
-          <w:sz w:val="28"/>
-          <w:szCs w:val="28"/>
-        </w:rPr>
-      </w:pPr>
-      <w:r>
-        <w:rPr>
-          <w:sz w:val="28"/>
-          <w:szCs w:val="28"/>
-        </w:rPr>
-        <w:t>ALTER TABLE photographs MODIFY locationid INT NOT NULL;</w:t>
-      </w:r>
+        <w:t xml:space="preserve">ALTER TABLE locations MODIFY type INT NOT </w:t>
+      </w:r>
+      <w:proofErr w:type="gramStart"/>
+      <w:r>
+        <w:rPr>
+          <w:sz w:val="28"/>
+          <w:szCs w:val="28"/>
+        </w:rPr>
+        <w:t>NULL;</w:t>
+      </w:r>
+      <w:proofErr w:type="gramEnd"/>
+    </w:p>
+    <w:p>
+      <w:pPr>
+        <w:spacing w:after="0"/>
+        <w:ind w:left="360"/>
+        <w:rPr>
+          <w:sz w:val="28"/>
+          <w:szCs w:val="28"/>
+        </w:rPr>
+      </w:pPr>
+      <w:r>
+        <w:rPr>
+          <w:sz w:val="28"/>
+          <w:szCs w:val="28"/>
+        </w:rPr>
+        <w:t xml:space="preserve">ALTER TABLE locations MODIFY description </w:t>
+      </w:r>
+      <w:proofErr w:type="gramStart"/>
+      <w:r>
+        <w:rPr>
+          <w:sz w:val="28"/>
+          <w:szCs w:val="28"/>
+        </w:rPr>
+        <w:t>VARCHAR(</w:t>
+      </w:r>
+      <w:proofErr w:type="gramEnd"/>
+      <w:r>
+        <w:rPr>
+          <w:sz w:val="28"/>
+          <w:szCs w:val="28"/>
+        </w:rPr>
+        <w:t>500) NOT NULL;</w:t>
+      </w:r>
+    </w:p>
+    <w:p>
+      <w:pPr>
+        <w:spacing w:after="0"/>
+        <w:ind w:left="360"/>
+        <w:rPr>
+          <w:sz w:val="28"/>
+          <w:szCs w:val="28"/>
+        </w:rPr>
+      </w:pPr>
+      <w:r>
+        <w:rPr>
+          <w:sz w:val="28"/>
+          <w:szCs w:val="28"/>
+        </w:rPr>
+        <w:t xml:space="preserve">ALTER TABLE locations MODIFY </w:t>
+      </w:r>
+      <w:proofErr w:type="spellStart"/>
+      <w:r>
+        <w:rPr>
+          <w:sz w:val="28"/>
+          <w:szCs w:val="28"/>
+        </w:rPr>
+        <w:t>lng</w:t>
+      </w:r>
+      <w:proofErr w:type="spellEnd"/>
+      <w:r>
+        <w:rPr>
+          <w:sz w:val="28"/>
+          <w:szCs w:val="28"/>
+        </w:rPr>
+        <w:t xml:space="preserve"> REAL NOT </w:t>
+      </w:r>
+      <w:proofErr w:type="gramStart"/>
+      <w:r>
+        <w:rPr>
+          <w:sz w:val="28"/>
+          <w:szCs w:val="28"/>
+        </w:rPr>
+        <w:t>NULL;</w:t>
+      </w:r>
+      <w:proofErr w:type="gramEnd"/>
+    </w:p>
+    <w:p>
+      <w:pPr>
+        <w:spacing w:after="0"/>
+        <w:ind w:left="360"/>
+        <w:rPr>
+          <w:sz w:val="28"/>
+          <w:szCs w:val="28"/>
+        </w:rPr>
+      </w:pPr>
+      <w:r>
+        <w:rPr>
+          <w:sz w:val="28"/>
+          <w:szCs w:val="28"/>
+        </w:rPr>
+        <w:t xml:space="preserve">ALTER TABLE locations MODIFY </w:t>
+      </w:r>
+      <w:proofErr w:type="spellStart"/>
+      <w:r>
+        <w:rPr>
+          <w:sz w:val="28"/>
+          <w:szCs w:val="28"/>
+        </w:rPr>
+        <w:t>lat</w:t>
+      </w:r>
+      <w:proofErr w:type="spellEnd"/>
+      <w:r>
+        <w:rPr>
+          <w:sz w:val="28"/>
+          <w:szCs w:val="28"/>
+        </w:rPr>
+        <w:t xml:space="preserve"> REAL NOT </w:t>
+      </w:r>
+      <w:proofErr w:type="gramStart"/>
+      <w:r>
+        <w:rPr>
+          <w:sz w:val="28"/>
+          <w:szCs w:val="28"/>
+        </w:rPr>
+        <w:t>NULL;</w:t>
+      </w:r>
+      <w:proofErr w:type="gramEnd"/>
     </w:p>
     <w:p>
       <w:pPr>
@@ -638,6 +899,176 @@
           <w:szCs w:val="28"/>
         </w:rPr>
         <w:lastRenderedPageBreak/>
+        <w:t xml:space="preserve">ALTER TABLE users MODIFY name </w:t>
+      </w:r>
+      <w:proofErr w:type="gramStart"/>
+      <w:r>
+        <w:rPr>
+          <w:sz w:val="28"/>
+          <w:szCs w:val="28"/>
+        </w:rPr>
+        <w:t>VARCHAR(</w:t>
+      </w:r>
+      <w:proofErr w:type="gramEnd"/>
+      <w:r>
+        <w:rPr>
+          <w:sz w:val="28"/>
+          <w:szCs w:val="28"/>
+        </w:rPr>
+        <w:t>100) NOT NULL;</w:t>
+      </w:r>
+    </w:p>
+    <w:p>
+      <w:pPr>
+        <w:spacing w:after="0"/>
+        <w:ind w:left="360"/>
+        <w:rPr>
+          <w:sz w:val="28"/>
+          <w:szCs w:val="28"/>
+        </w:rPr>
+      </w:pPr>
+      <w:r>
+        <w:rPr>
+          <w:sz w:val="28"/>
+          <w:szCs w:val="28"/>
+        </w:rPr>
+        <w:t xml:space="preserve">ALTER TABLE users MODIFY username </w:t>
+      </w:r>
+      <w:proofErr w:type="gramStart"/>
+      <w:r>
+        <w:rPr>
+          <w:sz w:val="28"/>
+          <w:szCs w:val="28"/>
+        </w:rPr>
+        <w:t>VARCHAR(</w:t>
+      </w:r>
+      <w:proofErr w:type="gramEnd"/>
+      <w:r>
+        <w:rPr>
+          <w:sz w:val="28"/>
+          <w:szCs w:val="28"/>
+        </w:rPr>
+        <w:t>20) NOT NULL;</w:t>
+      </w:r>
+    </w:p>
+    <w:p>
+      <w:pPr>
+        <w:spacing w:after="0"/>
+        <w:ind w:left="360"/>
+        <w:rPr>
+          <w:sz w:val="28"/>
+          <w:szCs w:val="28"/>
+        </w:rPr>
+      </w:pPr>
+    </w:p>
+    <w:p>
+      <w:pPr>
+        <w:spacing w:after="0"/>
+        <w:ind w:left="360"/>
+        <w:rPr>
+          <w:sz w:val="28"/>
+          <w:szCs w:val="28"/>
+        </w:rPr>
+      </w:pPr>
+      <w:r>
+        <w:rPr>
+          <w:sz w:val="28"/>
+          <w:szCs w:val="28"/>
+        </w:rPr>
+        <w:t xml:space="preserve">ALTER TABLE photographs MODIFY </w:t>
+      </w:r>
+      <w:proofErr w:type="spellStart"/>
+      <w:r>
+        <w:rPr>
+          <w:sz w:val="28"/>
+          <w:szCs w:val="28"/>
+        </w:rPr>
+        <w:t>photoid</w:t>
+      </w:r>
+      <w:proofErr w:type="spellEnd"/>
+      <w:r>
+        <w:rPr>
+          <w:sz w:val="28"/>
+          <w:szCs w:val="28"/>
+        </w:rPr>
+        <w:t xml:space="preserve"> INT NOT </w:t>
+      </w:r>
+      <w:proofErr w:type="gramStart"/>
+      <w:r>
+        <w:rPr>
+          <w:sz w:val="28"/>
+          <w:szCs w:val="28"/>
+        </w:rPr>
+        <w:t>NULL;</w:t>
+      </w:r>
+      <w:proofErr w:type="gramEnd"/>
+    </w:p>
+    <w:p>
+      <w:pPr>
+        <w:spacing w:after="0"/>
+        <w:ind w:left="360"/>
+        <w:rPr>
+          <w:sz w:val="28"/>
+          <w:szCs w:val="28"/>
+        </w:rPr>
+      </w:pPr>
+      <w:r>
+        <w:rPr>
+          <w:sz w:val="28"/>
+          <w:szCs w:val="28"/>
+        </w:rPr>
+        <w:t xml:space="preserve">ALTER TABLE photographs MODIFY </w:t>
+      </w:r>
+      <w:proofErr w:type="spellStart"/>
+      <w:r>
+        <w:rPr>
+          <w:sz w:val="28"/>
+          <w:szCs w:val="28"/>
+        </w:rPr>
+        <w:t>locationid</w:t>
+      </w:r>
+      <w:proofErr w:type="spellEnd"/>
+      <w:r>
+        <w:rPr>
+          <w:sz w:val="28"/>
+          <w:szCs w:val="28"/>
+        </w:rPr>
+        <w:t xml:space="preserve"> INT NOT </w:t>
+      </w:r>
+      <w:proofErr w:type="gramStart"/>
+      <w:r>
+        <w:rPr>
+          <w:sz w:val="28"/>
+          <w:szCs w:val="28"/>
+        </w:rPr>
+        <w:t>NULL;</w:t>
+      </w:r>
+      <w:proofErr w:type="gramEnd"/>
+    </w:p>
+    <w:p>
+      <w:pPr>
+        <w:spacing w:after="0"/>
+        <w:ind w:left="360"/>
+        <w:rPr>
+          <w:sz w:val="28"/>
+          <w:szCs w:val="28"/>
+        </w:rPr>
+      </w:pPr>
+    </w:p>
+    <w:p>
+      <w:pPr>
+        <w:spacing w:after="0"/>
+        <w:ind w:left="360"/>
+        <w:rPr>
+          <w:sz w:val="28"/>
+          <w:szCs w:val="28"/>
+        </w:rPr>
+      </w:pPr>
+      <w:r>
+        <w:rPr>
+          <w:sz w:val="28"/>
+          <w:szCs w:val="28"/>
+        </w:rPr>
         <w:drawing>
           <wp:inline distT="0" distB="0" distL="0" distR="0" wp14:anchorId="30265162" wp14:editId="21F88C1C">
             <wp:extent cx="5943600" cy="2159000"/>
@@ -729,7 +1160,23 @@
           <w:sz w:val="28"/>
           <w:szCs w:val="28"/>
         </w:rPr>
-        <w:t>CREATE UNIQUE INDEX id ON users (userid)</w:t>
+        <w:t>CREATE UNIQUE INDEX id ON users (</w:t>
+      </w:r>
+      <w:proofErr w:type="spellStart"/>
+      <w:r>
+        <w:rPr>
+          <w:sz w:val="28"/>
+          <w:szCs w:val="28"/>
+        </w:rPr>
+        <w:t>userid</w:t>
+      </w:r>
+      <w:proofErr w:type="spellEnd"/>
+      <w:r>
+        <w:rPr>
+          <w:sz w:val="28"/>
+          <w:szCs w:val="28"/>
+        </w:rPr>
+        <w:t>)</w:t>
       </w:r>
     </w:p>
     <w:p>
@@ -763,7 +1210,39 @@
           <w:sz w:val="28"/>
           <w:szCs w:val="28"/>
         </w:rPr>
-        <w:t>CREATE UNIQUE INDEX photoid ON photographs (photoid)</w:t>
+        <w:t xml:space="preserve">CREATE UNIQUE INDEX </w:t>
+      </w:r>
+      <w:proofErr w:type="spellStart"/>
+      <w:r>
+        <w:rPr>
+          <w:sz w:val="28"/>
+          <w:szCs w:val="28"/>
+        </w:rPr>
+        <w:t>photoid</w:t>
+      </w:r>
+      <w:proofErr w:type="spellEnd"/>
+      <w:r>
+        <w:rPr>
+          <w:sz w:val="28"/>
+          <w:szCs w:val="28"/>
+        </w:rPr>
+        <w:t xml:space="preserve"> ON photographs (</w:t>
+      </w:r>
+      <w:proofErr w:type="spellStart"/>
+      <w:r>
+        <w:rPr>
+          <w:sz w:val="28"/>
+          <w:szCs w:val="28"/>
+        </w:rPr>
+        <w:t>photoid</w:t>
+      </w:r>
+      <w:proofErr w:type="spellEnd"/>
+      <w:r>
+        <w:rPr>
+          <w:sz w:val="28"/>
+          <w:szCs w:val="28"/>
+        </w:rPr>
+        <w:t>)</w:t>
       </w:r>
     </w:p>
     <w:p>
@@ -797,6 +1276,7 @@
           <w:sz w:val="28"/>
           <w:szCs w:val="28"/>
         </w:rPr>
+        <w:lastRenderedPageBreak/>
         <w:drawing>
           <wp:inline distT="0" distB="0" distL="0" distR="0" wp14:anchorId="1CBEA211" wp14:editId="25B96C9D">
             <wp:extent cx="5041900" cy="4512395"/>
@@ -839,6 +1319,324 @@
         <w:spacing w:after="0"/>
         <w:ind w:left="360"/>
         <w:rPr>
+          <w:b/>
+          <w:bCs/>
+        </w:rPr>
+      </w:pPr>
+      <w:r>
+        <w:rPr>
+          <w:b/>
+          <w:bCs/>
+          <w:sz w:val="28"/>
+          <w:szCs w:val="28"/>
+        </w:rPr>
+        <w:t>Prompt 5</w:t>
+      </w:r>
+      <w:r>
+        <w:rPr>
+          <w:b/>
+          <w:bCs/>
+          <w:sz w:val="28"/>
+          <w:szCs w:val="28"/>
+        </w:rPr>
+        <w:t xml:space="preserve"> </w:t>
+      </w:r>
+      <w:r>
+        <w:rPr>
+          <w:b/>
+          <w:bCs/>
+          <w:sz w:val="28"/>
+          <w:szCs w:val="28"/>
+        </w:rPr>
+        <w:t>- Enter Data</w:t>
+      </w:r>
+    </w:p>
+    <w:p>
+      <w:pPr>
+        <w:spacing w:after="0"/>
+        <w:ind w:left="360"/>
+        <w:rPr>
+          <w:sz w:val="28"/>
+          <w:szCs w:val="28"/>
+        </w:rPr>
+      </w:pPr>
+      <w:r>
+        <w:rPr>
+          <w:sz w:val="28"/>
+          <w:szCs w:val="28"/>
+        </w:rPr>
+        <w:t>INSERT INTO users (name, username, address, city, state, zip)</w:t>
+      </w:r>
+    </w:p>
+    <w:p>
+      <w:pPr>
+        <w:spacing w:after="0"/>
+        <w:ind w:left="360"/>
+        <w:rPr>
+          <w:sz w:val="28"/>
+          <w:szCs w:val="28"/>
+        </w:rPr>
+      </w:pPr>
+      <w:r>
+        <w:rPr>
+          <w:sz w:val="28"/>
+          <w:szCs w:val="28"/>
+        </w:rPr>
+        <w:t xml:space="preserve">    </w:t>
+      </w:r>
+      <w:r>
+        <w:rPr>
+          <w:sz w:val="28"/>
+          <w:szCs w:val="28"/>
+        </w:rPr>
+        <w:t xml:space="preserve">VALUES ('Bonnie </w:t>
+      </w:r>
+      <w:proofErr w:type="spellStart"/>
+      <w:r>
+        <w:rPr>
+          <w:sz w:val="28"/>
+          <w:szCs w:val="28"/>
+        </w:rPr>
+        <w:t>Buntcake</w:t>
+      </w:r>
+      <w:proofErr w:type="spellEnd"/>
+      <w:r>
+        <w:rPr>
+          <w:sz w:val="28"/>
+          <w:szCs w:val="28"/>
+        </w:rPr>
+        <w:t>', '</w:t>
+      </w:r>
+      <w:proofErr w:type="spellStart"/>
+      <w:r>
+        <w:rPr>
+          <w:sz w:val="28"/>
+          <w:szCs w:val="28"/>
+        </w:rPr>
+        <w:t>bbunt</w:t>
+      </w:r>
+      <w:proofErr w:type="spellEnd"/>
+      <w:r>
+        <w:rPr>
+          <w:sz w:val="28"/>
+          <w:szCs w:val="28"/>
+        </w:rPr>
+        <w:t>', '6709 Wonder Street', '</w:t>
+      </w:r>
+      <w:proofErr w:type="spellStart"/>
+      <w:r>
+        <w:rPr>
+          <w:sz w:val="28"/>
+          <w:szCs w:val="28"/>
+        </w:rPr>
+        <w:t>Wonderbread</w:t>
+      </w:r>
+      <w:proofErr w:type="spellEnd"/>
+      <w:r>
+        <w:rPr>
+          <w:sz w:val="28"/>
+          <w:szCs w:val="28"/>
+        </w:rPr>
+        <w:t>', 'OH', 46106),</w:t>
+      </w:r>
+    </w:p>
+    <w:p>
+      <w:pPr>
+        <w:spacing w:after="0"/>
+        <w:ind w:left="360"/>
+        <w:rPr>
+          <w:sz w:val="28"/>
+          <w:szCs w:val="28"/>
+        </w:rPr>
+      </w:pPr>
+      <w:r>
+        <w:rPr>
+          <w:sz w:val="28"/>
+          <w:szCs w:val="28"/>
+        </w:rPr>
+        <w:t xml:space="preserve">          </w:t>
+      </w:r>
+      <w:r>
+        <w:rPr>
+          <w:sz w:val="28"/>
+          <w:szCs w:val="28"/>
+        </w:rPr>
+        <w:t xml:space="preserve">           </w:t>
+      </w:r>
+      <w:r>
+        <w:rPr>
+          <w:sz w:val="28"/>
+          <w:szCs w:val="28"/>
+        </w:rPr>
+        <w:t xml:space="preserve"> ('Sam </w:t>
+      </w:r>
+      <w:proofErr w:type="spellStart"/>
+      <w:r>
+        <w:rPr>
+          <w:sz w:val="28"/>
+          <w:szCs w:val="28"/>
+        </w:rPr>
+        <w:t>Smarf</w:t>
+      </w:r>
+      <w:proofErr w:type="spellEnd"/>
+      <w:r>
+        <w:rPr>
+          <w:sz w:val="28"/>
+          <w:szCs w:val="28"/>
+        </w:rPr>
+        <w:t>', '</w:t>
+      </w:r>
+      <w:proofErr w:type="spellStart"/>
+      <w:r>
+        <w:rPr>
+          <w:sz w:val="28"/>
+          <w:szCs w:val="28"/>
+        </w:rPr>
+        <w:t>ssmarf</w:t>
+      </w:r>
+      <w:proofErr w:type="spellEnd"/>
+      <w:r>
+        <w:rPr>
+          <w:sz w:val="28"/>
+          <w:szCs w:val="28"/>
+        </w:rPr>
+        <w:t>', '356 A Street', 'Beefy', 'PA', 19943),</w:t>
+      </w:r>
+    </w:p>
+    <w:p>
+      <w:pPr>
+        <w:spacing w:after="0"/>
+        <w:ind w:left="360"/>
+        <w:rPr>
+          <w:sz w:val="28"/>
+          <w:szCs w:val="28"/>
+        </w:rPr>
+      </w:pPr>
+      <w:r>
+        <w:rPr>
+          <w:sz w:val="28"/>
+          <w:szCs w:val="28"/>
+        </w:rPr>
+        <w:tab/>
+      </w:r>
+      <w:r>
+        <w:rPr>
+          <w:sz w:val="28"/>
+          <w:szCs w:val="28"/>
+        </w:rPr>
+        <w:tab/>
+        <w:t xml:space="preserve">   ('Wendy Grog', '</w:t>
+      </w:r>
+      <w:proofErr w:type="spellStart"/>
+      <w:r>
+        <w:rPr>
+          <w:sz w:val="28"/>
+          <w:szCs w:val="28"/>
+        </w:rPr>
+        <w:t>wgrog</w:t>
+      </w:r>
+      <w:proofErr w:type="spellEnd"/>
+      <w:r>
+        <w:rPr>
+          <w:sz w:val="28"/>
+          <w:szCs w:val="28"/>
+        </w:rPr>
+        <w:t>', '900 Star Street', 'Mary', 'MD', 21340),</w:t>
+      </w:r>
+    </w:p>
+    <w:p>
+      <w:pPr>
+        <w:spacing w:after="0"/>
+        <w:ind w:left="360"/>
+        <w:rPr>
+          <w:sz w:val="28"/>
+          <w:szCs w:val="28"/>
+        </w:rPr>
+      </w:pPr>
+      <w:r>
+        <w:rPr>
+          <w:sz w:val="28"/>
+          <w:szCs w:val="28"/>
+        </w:rPr>
+        <w:t xml:space="preserve">          </w:t>
+      </w:r>
+      <w:r>
+        <w:rPr>
+          <w:sz w:val="28"/>
+          <w:szCs w:val="28"/>
+        </w:rPr>
+        <w:t xml:space="preserve">           </w:t>
+      </w:r>
+      <w:r>
+        <w:rPr>
+          <w:sz w:val="28"/>
+          <w:szCs w:val="28"/>
+        </w:rPr>
+        <w:t xml:space="preserve"> ('Joe Jogger', '</w:t>
+      </w:r>
+      <w:proofErr w:type="spellStart"/>
+      <w:r>
+        <w:rPr>
+          <w:sz w:val="28"/>
+          <w:szCs w:val="28"/>
+        </w:rPr>
+        <w:t>jjogger</w:t>
+      </w:r>
+      <w:proofErr w:type="spellEnd"/>
+      <w:r>
+        <w:rPr>
+          <w:sz w:val="28"/>
+          <w:szCs w:val="28"/>
+        </w:rPr>
+        <w:t>', '183713 N North Street', 'Norther', 'WV', 51423)</w:t>
+      </w:r>
+    </w:p>
+    <w:p>
+      <w:pPr>
+        <w:spacing w:after="0"/>
+        <w:ind w:left="360"/>
+        <w:rPr>
+          <w:sz w:val="28"/>
+          <w:szCs w:val="28"/>
+        </w:rPr>
+      </w:pPr>
+      <w:r>
+        <w:rPr>
+          <w:sz w:val="28"/>
+          <w:szCs w:val="28"/>
+        </w:rPr>
+        <w:t xml:space="preserve">         </w:t>
+      </w:r>
+      <w:r>
+        <w:rPr>
+          <w:sz w:val="28"/>
+          <w:szCs w:val="28"/>
+        </w:rPr>
+        <w:t xml:space="preserve">             </w:t>
+      </w:r>
+      <w:r>
+        <w:rPr>
+          <w:sz w:val="28"/>
+          <w:szCs w:val="28"/>
+        </w:rPr>
+        <w:t xml:space="preserve">  ;</w:t>
+      </w:r>
+    </w:p>
+    <w:p>
+      <w:pPr>
+        <w:spacing w:after="0"/>
+        <w:ind w:left="360"/>
+        <w:rPr>
+          <w:sz w:val="28"/>
+          <w:szCs w:val="28"/>
+        </w:rPr>
+      </w:pPr>
+    </w:p>
+    <w:p>
+      <w:pPr>
+        <w:spacing w:after="0"/>
+        <w:ind w:left="360"/>
+        <w:rPr>
           <w:sz w:val="28"/>
           <w:szCs w:val="28"/>
         </w:rPr>
@@ -849,192 +1647,6 @@
           <w:szCs w:val="28"/>
         </w:rPr>
         <w:lastRenderedPageBreak/>
-        <w:t>Prompt 5</w:t>
-      </w:r>
-    </w:p>
-    <w:p>
-      <w:pPr>
-        <w:spacing w:after="0"/>
-        <w:ind w:left="360"/>
-        <w:rPr>
-          <w:sz w:val="28"/>
-          <w:szCs w:val="28"/>
-        </w:rPr>
-      </w:pPr>
-      <w:r>
-        <w:rPr>
-          <w:sz w:val="28"/>
-          <w:szCs w:val="28"/>
-        </w:rPr>
-        <w:t>INSERT INTO users (name, username, address, city, state, zip)</w:t>
-      </w:r>
-    </w:p>
-    <w:p>
-      <w:pPr>
-        <w:spacing w:after="0"/>
-        <w:ind w:left="360"/>
-        <w:rPr>
-          <w:sz w:val="28"/>
-          <w:szCs w:val="28"/>
-        </w:rPr>
-      </w:pPr>
-      <w:r>
-        <w:rPr>
-          <w:sz w:val="28"/>
-          <w:szCs w:val="28"/>
-        </w:rPr>
-        <w:t xml:space="preserve">    </w:t>
-      </w:r>
-      <w:r>
-        <w:rPr>
-          <w:sz w:val="28"/>
-          <w:szCs w:val="28"/>
-        </w:rPr>
-        <w:t>VALUES ('Bonnie Buntcake', 'bbunt', '6709 Wonder Street', 'Wonderbread', 'OH', 46106),</w:t>
-      </w:r>
-    </w:p>
-    <w:p>
-      <w:pPr>
-        <w:spacing w:after="0"/>
-        <w:ind w:left="360"/>
-        <w:rPr>
-          <w:sz w:val="28"/>
-          <w:szCs w:val="28"/>
-        </w:rPr>
-      </w:pPr>
-      <w:r>
-        <w:rPr>
-          <w:sz w:val="28"/>
-          <w:szCs w:val="28"/>
-        </w:rPr>
-        <w:t xml:space="preserve">          </w:t>
-      </w:r>
-      <w:r>
-        <w:rPr>
-          <w:sz w:val="28"/>
-          <w:szCs w:val="28"/>
-        </w:rPr>
-        <w:t xml:space="preserve">           </w:t>
-      </w:r>
-      <w:r>
-        <w:rPr>
-          <w:sz w:val="28"/>
-          <w:szCs w:val="28"/>
-        </w:rPr>
-        <w:t xml:space="preserve"> ('Sam Smarf', 'ssmarf', '356 A Street', 'Beefy', 'PA', 19943),</w:t>
-      </w:r>
-    </w:p>
-    <w:p>
-      <w:pPr>
-        <w:spacing w:after="0"/>
-        <w:ind w:left="360"/>
-        <w:rPr>
-          <w:sz w:val="28"/>
-          <w:szCs w:val="28"/>
-        </w:rPr>
-      </w:pPr>
-      <w:r>
-        <w:rPr>
-          <w:sz w:val="28"/>
-          <w:szCs w:val="28"/>
-        </w:rPr>
-        <w:tab/>
-      </w:r>
-      <w:r>
-        <w:rPr>
-          <w:sz w:val="28"/>
-          <w:szCs w:val="28"/>
-        </w:rPr>
-        <w:tab/>
-        <w:t xml:space="preserve">   ('Wendy Grog', 'wgrog', '900 Star Street', 'Mary', 'MD', 21340),</w:t>
-      </w:r>
-    </w:p>
-    <w:p>
-      <w:pPr>
-        <w:spacing w:after="0"/>
-        <w:ind w:left="360"/>
-        <w:rPr>
-          <w:sz w:val="28"/>
-          <w:szCs w:val="28"/>
-        </w:rPr>
-      </w:pPr>
-      <w:r>
-        <w:rPr>
-          <w:sz w:val="28"/>
-          <w:szCs w:val="28"/>
-        </w:rPr>
-        <w:t xml:space="preserve">          </w:t>
-      </w:r>
-      <w:r>
-        <w:rPr>
-          <w:sz w:val="28"/>
-          <w:szCs w:val="28"/>
-        </w:rPr>
-        <w:t xml:space="preserve">           </w:t>
-      </w:r>
-      <w:r>
-        <w:rPr>
-          <w:sz w:val="28"/>
-          <w:szCs w:val="28"/>
-        </w:rPr>
-        <w:t xml:space="preserve"> ('Joe Jogger', 'jjogger', '183713 N North Street', 'Norther', 'WV', 51423)</w:t>
-      </w:r>
-    </w:p>
-    <w:p>
-      <w:pPr>
-        <w:spacing w:after="0"/>
-        <w:ind w:left="360"/>
-        <w:rPr>
-          <w:sz w:val="28"/>
-          <w:szCs w:val="28"/>
-        </w:rPr>
-      </w:pPr>
-      <w:r>
-        <w:rPr>
-          <w:sz w:val="28"/>
-          <w:szCs w:val="28"/>
-        </w:rPr>
-        <w:t xml:space="preserve">         </w:t>
-      </w:r>
-      <w:r>
-        <w:rPr>
-          <w:sz w:val="28"/>
-          <w:szCs w:val="28"/>
-        </w:rPr>
-        <w:t xml:space="preserve">             </w:t>
-      </w:r>
-      <w:r>
-        <w:rPr>
-          <w:sz w:val="28"/>
-          <w:szCs w:val="28"/>
-        </w:rPr>
-        <w:t xml:space="preserve">  ;</w:t>
-      </w:r>
-    </w:p>
-    <w:p>
-      <w:pPr>
-        <w:spacing w:after="0"/>
-        <w:ind w:left="360"/>
-        <w:rPr>
-          <w:sz w:val="28"/>
-          <w:szCs w:val="28"/>
-        </w:rPr>
-      </w:pPr>
-    </w:p>
-    <w:p>
-      <w:pPr>
-        <w:spacing w:after="0"/>
-        <w:ind w:left="360"/>
-        <w:rPr>
-          <w:sz w:val="28"/>
-          <w:szCs w:val="28"/>
-        </w:rPr>
-      </w:pPr>
-      <w:r>
-        <w:rPr>
-          <w:sz w:val="28"/>
-          <w:szCs w:val="28"/>
-        </w:rPr>
         <w:drawing>
           <wp:inline distT="0" distB="0" distL="0" distR="0" wp14:anchorId="14E3C680" wp14:editId="285BFA9C">
             <wp:extent cx="5943600" cy="3009265"/>
@@ -1060,6 +1672,2057 @@
                     <a:xfrm>
                       <a:off x="0" y="0"/>
                       <a:ext cx="5943600" cy="3009265"/>
+                    </a:xfrm>
+                    <a:prstGeom prst="rect">
+                      <a:avLst/>
+                    </a:prstGeom>
+                  </pic:spPr>
+                </pic:pic>
+              </a:graphicData>
+            </a:graphic>
+          </wp:inline>
+        </w:drawing>
+      </w:r>
+    </w:p>
+    <w:p>
+      <w:pPr>
+        <w:spacing w:after="0"/>
+        <w:ind w:left="360"/>
+        <w:rPr>
+          <w:sz w:val="28"/>
+          <w:szCs w:val="28"/>
+        </w:rPr>
+      </w:pPr>
+    </w:p>
+    <w:p>
+      <w:pPr>
+        <w:spacing w:after="0"/>
+        <w:ind w:left="360"/>
+        <w:rPr>
+          <w:b/>
+          <w:bCs/>
+        </w:rPr>
+      </w:pPr>
+      <w:r>
+        <w:rPr>
+          <w:b/>
+          <w:bCs/>
+          <w:sz w:val="28"/>
+          <w:szCs w:val="28"/>
+        </w:rPr>
+        <w:t>Prompt 6</w:t>
+      </w:r>
+      <w:r>
+        <w:rPr>
+          <w:b/>
+          <w:bCs/>
+          <w:sz w:val="28"/>
+          <w:szCs w:val="28"/>
+        </w:rPr>
+        <w:t xml:space="preserve"> </w:t>
+      </w:r>
+      <w:r>
+        <w:rPr>
+          <w:b/>
+          <w:bCs/>
+          <w:sz w:val="28"/>
+          <w:szCs w:val="28"/>
+        </w:rPr>
+        <w:t>- Count Rows</w:t>
+      </w:r>
+    </w:p>
+    <w:p>
+      <w:pPr>
+        <w:spacing w:after="0"/>
+        <w:ind w:left="360"/>
+        <w:rPr>
+          <w:sz w:val="28"/>
+          <w:szCs w:val="28"/>
+        </w:rPr>
+      </w:pPr>
+      <w:r>
+        <w:rPr>
+          <w:sz w:val="28"/>
+          <w:szCs w:val="28"/>
+        </w:rPr>
+        <w:t xml:space="preserve">SELECT </w:t>
+      </w:r>
+      <w:proofErr w:type="gramStart"/>
+      <w:r>
+        <w:rPr>
+          <w:sz w:val="28"/>
+          <w:szCs w:val="28"/>
+        </w:rPr>
+        <w:t>COUNT(</w:t>
+      </w:r>
+      <w:proofErr w:type="gramEnd"/>
+      <w:r>
+        <w:rPr>
+          <w:sz w:val="28"/>
+          <w:szCs w:val="28"/>
+        </w:rPr>
+        <w:t>*) FROM users</w:t>
+      </w:r>
+    </w:p>
+    <w:p>
+      <w:pPr>
+        <w:spacing w:after="0"/>
+        <w:ind w:left="360"/>
+        <w:rPr>
+          <w:sz w:val="28"/>
+          <w:szCs w:val="28"/>
+        </w:rPr>
+      </w:pPr>
+      <w:r>
+        <w:rPr>
+          <w:sz w:val="28"/>
+          <w:szCs w:val="28"/>
+        </w:rPr>
+        <w:t>;</w:t>
+      </w:r>
+    </w:p>
+    <w:p>
+      <w:pPr>
+        <w:spacing w:after="0"/>
+        <w:ind w:left="360"/>
+        <w:rPr>
+          <w:sz w:val="28"/>
+          <w:szCs w:val="28"/>
+        </w:rPr>
+      </w:pPr>
+      <w:r>
+        <w:rPr>
+          <w:sz w:val="28"/>
+          <w:szCs w:val="28"/>
+        </w:rPr>
+        <w:drawing>
+          <wp:inline distT="0" distB="0" distL="0" distR="0" wp14:anchorId="45659CC2" wp14:editId="179429FF">
+            <wp:extent cx="2863997" cy="1892397"/>
+            <wp:effectExtent l="0" t="0" r="0" b="0"/>
+            <wp:docPr id="2074790618" name="Picture 1" descr="A screenshot of a computer program&#10;&#10;Description automatically generated"/>
+            <wp:cNvGraphicFramePr>
+              <a:graphicFrameLocks xmlns:a="http://schemas.openxmlformats.org/drawingml/2006/main" noChangeAspect="1"/>
+            </wp:cNvGraphicFramePr>
+            <a:graphic xmlns:a="http://schemas.openxmlformats.org/drawingml/2006/main">
+              <a:graphicData uri="http://schemas.openxmlformats.org/drawingml/2006/picture">
+                <pic:pic xmlns:pic="http://schemas.openxmlformats.org/drawingml/2006/picture">
+                  <pic:nvPicPr>
+                    <pic:cNvPr id="2074790618" name="Picture 1" descr="A screenshot of a computer program&#10;&#10;Description automatically generated"/>
+                    <pic:cNvPicPr/>
+                  </pic:nvPicPr>
+                  <pic:blipFill>
+                    <a:blip r:embed="rId11"/>
+                    <a:stretch>
+                      <a:fillRect/>
+                    </a:stretch>
+                  </pic:blipFill>
+                  <pic:spPr>
+                    <a:xfrm>
+                      <a:off x="0" y="0"/>
+                      <a:ext cx="2863997" cy="1892397"/>
+                    </a:xfrm>
+                    <a:prstGeom prst="rect">
+                      <a:avLst/>
+                    </a:prstGeom>
+                  </pic:spPr>
+                </pic:pic>
+              </a:graphicData>
+            </a:graphic>
+          </wp:inline>
+        </w:drawing>
+      </w:r>
+    </w:p>
+    <w:p>
+      <w:pPr>
+        <w:spacing w:after="0"/>
+        <w:ind w:left="360"/>
+        <w:rPr>
+          <w:sz w:val="28"/>
+          <w:szCs w:val="28"/>
+        </w:rPr>
+      </w:pPr>
+    </w:p>
+    <w:p>
+      <w:pPr>
+        <w:spacing w:after="0"/>
+        <w:ind w:left="360"/>
+        <w:rPr>
+          <w:b/>
+          <w:bCs/>
+        </w:rPr>
+      </w:pPr>
+      <w:r>
+        <w:rPr>
+          <w:b/>
+          <w:bCs/>
+          <w:sz w:val="28"/>
+          <w:szCs w:val="28"/>
+        </w:rPr>
+        <w:t xml:space="preserve">Prompt 7 </w:t>
+      </w:r>
+      <w:r>
+        <w:rPr>
+          <w:b/>
+          <w:bCs/>
+          <w:sz w:val="28"/>
+          <w:szCs w:val="28"/>
+        </w:rPr>
+        <w:t>- Add Column</w:t>
+      </w:r>
+    </w:p>
+    <w:p>
+      <w:pPr>
+        <w:spacing w:after="0"/>
+        <w:ind w:left="360"/>
+        <w:rPr>
+          <w:sz w:val="28"/>
+          <w:szCs w:val="28"/>
+        </w:rPr>
+      </w:pPr>
+      <w:r>
+        <w:rPr>
+          <w:sz w:val="28"/>
+          <w:szCs w:val="28"/>
+        </w:rPr>
+        <w:t xml:space="preserve">ALTER TABLE photographs ADD COLUMN </w:t>
+      </w:r>
+      <w:proofErr w:type="spellStart"/>
+      <w:r>
+        <w:rPr>
+          <w:sz w:val="28"/>
+          <w:szCs w:val="28"/>
+        </w:rPr>
+        <w:t>userid</w:t>
+      </w:r>
+      <w:proofErr w:type="spellEnd"/>
+      <w:r>
+        <w:rPr>
+          <w:sz w:val="28"/>
+          <w:szCs w:val="28"/>
+        </w:rPr>
+        <w:t xml:space="preserve"> INT AFTER </w:t>
+      </w:r>
+      <w:proofErr w:type="spellStart"/>
+      <w:r>
+        <w:rPr>
+          <w:sz w:val="28"/>
+          <w:szCs w:val="28"/>
+        </w:rPr>
+        <w:t>locationid</w:t>
+      </w:r>
+      <w:proofErr w:type="spellEnd"/>
+    </w:p>
+    <w:p>
+      <w:pPr>
+        <w:spacing w:after="0"/>
+        <w:ind w:left="360"/>
+        <w:rPr>
+          <w:sz w:val="28"/>
+          <w:szCs w:val="28"/>
+        </w:rPr>
+      </w:pPr>
+      <w:r>
+        <w:rPr>
+          <w:sz w:val="28"/>
+          <w:szCs w:val="28"/>
+        </w:rPr>
+        <w:t>;</w:t>
+      </w:r>
+    </w:p>
+    <w:p>
+      <w:pPr>
+        <w:spacing w:after="0"/>
+        <w:ind w:left="360"/>
+        <w:rPr>
+          <w:sz w:val="28"/>
+          <w:szCs w:val="28"/>
+        </w:rPr>
+      </w:pPr>
+    </w:p>
+    <w:p>
+      <w:pPr>
+        <w:spacing w:after="0"/>
+        <w:ind w:left="360"/>
+        <w:rPr>
+          <w:sz w:val="28"/>
+          <w:szCs w:val="28"/>
+        </w:rPr>
+      </w:pPr>
+      <w:r>
+        <w:rPr>
+          <w:sz w:val="28"/>
+          <w:szCs w:val="28"/>
+        </w:rPr>
+        <w:drawing>
+          <wp:inline distT="0" distB="0" distL="0" distR="0" wp14:anchorId="32C0D003" wp14:editId="21880454">
+            <wp:extent cx="5943600" cy="699770"/>
+            <wp:effectExtent l="0" t="0" r="0" b="5080"/>
+            <wp:docPr id="1381107844" name="Picture 1"/>
+            <wp:cNvGraphicFramePr>
+              <a:graphicFrameLocks xmlns:a="http://schemas.openxmlformats.org/drawingml/2006/main" noChangeAspect="1"/>
+            </wp:cNvGraphicFramePr>
+            <a:graphic xmlns:a="http://schemas.openxmlformats.org/drawingml/2006/main">
+              <a:graphicData uri="http://schemas.openxmlformats.org/drawingml/2006/picture">
+                <pic:pic xmlns:pic="http://schemas.openxmlformats.org/drawingml/2006/picture">
+                  <pic:nvPicPr>
+                    <pic:cNvPr id="1381107844" name=""/>
+                    <pic:cNvPicPr/>
+                  </pic:nvPicPr>
+                  <pic:blipFill>
+                    <a:blip r:embed="rId12"/>
+                    <a:stretch>
+                      <a:fillRect/>
+                    </a:stretch>
+                  </pic:blipFill>
+                  <pic:spPr>
+                    <a:xfrm>
+                      <a:off x="0" y="0"/>
+                      <a:ext cx="5943600" cy="699770"/>
+                    </a:xfrm>
+                    <a:prstGeom prst="rect">
+                      <a:avLst/>
+                    </a:prstGeom>
+                  </pic:spPr>
+                </pic:pic>
+              </a:graphicData>
+            </a:graphic>
+          </wp:inline>
+        </w:drawing>
+      </w:r>
+    </w:p>
+    <w:p>
+      <w:pPr>
+        <w:spacing w:after="0"/>
+        <w:ind w:left="360"/>
+        <w:rPr>
+          <w:sz w:val="28"/>
+          <w:szCs w:val="28"/>
+        </w:rPr>
+      </w:pPr>
+    </w:p>
+    <w:p>
+      <w:pPr>
+        <w:spacing w:after="0"/>
+        <w:ind w:left="360"/>
+        <w:rPr>
+          <w:b/>
+          <w:bCs/>
+        </w:rPr>
+      </w:pPr>
+      <w:r>
+        <w:rPr>
+          <w:b/>
+          <w:bCs/>
+          <w:sz w:val="28"/>
+          <w:szCs w:val="28"/>
+        </w:rPr>
+        <w:lastRenderedPageBreak/>
+        <w:t>Prompt 8</w:t>
+      </w:r>
+      <w:r>
+        <w:rPr>
+          <w:sz w:val="32"/>
+          <w:szCs w:val="32"/>
+        </w:rPr>
+        <w:t xml:space="preserve"> </w:t>
+      </w:r>
+      <w:r>
+        <w:rPr>
+          <w:b/>
+          <w:bCs/>
+          <w:sz w:val="28"/>
+          <w:szCs w:val="28"/>
+        </w:rPr>
+        <w:t>- Issue with New Column</w:t>
+      </w:r>
+    </w:p>
+    <w:p>
+      <w:pPr>
+        <w:spacing w:after="0"/>
+        <w:ind w:left="360"/>
+        <w:rPr>
+          <w:sz w:val="28"/>
+          <w:szCs w:val="28"/>
+        </w:rPr>
+      </w:pPr>
+    </w:p>
+    <w:p>
+      <w:pPr>
+        <w:spacing w:after="0"/>
+        <w:ind w:left="360"/>
+        <w:rPr>
+          <w:sz w:val="28"/>
+          <w:szCs w:val="28"/>
+        </w:rPr>
+      </w:pPr>
+      <w:r>
+        <w:rPr>
+          <w:sz w:val="28"/>
+          <w:szCs w:val="28"/>
+        </w:rPr>
+        <w:t xml:space="preserve">ALTER TABLE photographs MODIFY </w:t>
+      </w:r>
+      <w:proofErr w:type="spellStart"/>
+      <w:r>
+        <w:rPr>
+          <w:sz w:val="28"/>
+          <w:szCs w:val="28"/>
+        </w:rPr>
+        <w:t>userid</w:t>
+      </w:r>
+      <w:proofErr w:type="spellEnd"/>
+      <w:r>
+        <w:rPr>
+          <w:sz w:val="28"/>
+          <w:szCs w:val="28"/>
+        </w:rPr>
+        <w:t xml:space="preserve"> INT NOT </w:t>
+      </w:r>
+      <w:proofErr w:type="gramStart"/>
+      <w:r>
+        <w:rPr>
+          <w:sz w:val="28"/>
+          <w:szCs w:val="28"/>
+        </w:rPr>
+        <w:t>NULL;</w:t>
+      </w:r>
+      <w:proofErr w:type="gramEnd"/>
+    </w:p>
+    <w:p>
+      <w:pPr>
+        <w:spacing w:after="0"/>
+        <w:ind w:left="360"/>
+        <w:rPr>
+          <w:sz w:val="28"/>
+          <w:szCs w:val="28"/>
+        </w:rPr>
+      </w:pPr>
+    </w:p>
+    <w:p>
+      <w:pPr>
+        <w:spacing w:after="0"/>
+        <w:ind w:left="360"/>
+        <w:rPr>
+          <w:sz w:val="28"/>
+          <w:szCs w:val="28"/>
+        </w:rPr>
+      </w:pPr>
+      <w:r>
+        <w:rPr>
+          <w:sz w:val="28"/>
+          <w:szCs w:val="28"/>
+        </w:rPr>
+        <w:drawing>
+          <wp:inline distT="0" distB="0" distL="0" distR="0" wp14:anchorId="785EEE7C" wp14:editId="73770D92">
+            <wp:extent cx="5943600" cy="1623695"/>
+            <wp:effectExtent l="0" t="0" r="0" b="0"/>
+            <wp:docPr id="773567942" name="Picture 1" descr="A screenshot of a message&#10;&#10;Description automatically generated"/>
+            <wp:cNvGraphicFramePr>
+              <a:graphicFrameLocks xmlns:a="http://schemas.openxmlformats.org/drawingml/2006/main" noChangeAspect="1"/>
+            </wp:cNvGraphicFramePr>
+            <a:graphic xmlns:a="http://schemas.openxmlformats.org/drawingml/2006/main">
+              <a:graphicData uri="http://schemas.openxmlformats.org/drawingml/2006/picture">
+                <pic:pic xmlns:pic="http://schemas.openxmlformats.org/drawingml/2006/picture">
+                  <pic:nvPicPr>
+                    <pic:cNvPr id="773567942" name="Picture 1" descr="A screenshot of a message&#10;&#10;Description automatically generated"/>
+                    <pic:cNvPicPr/>
+                  </pic:nvPicPr>
+                  <pic:blipFill>
+                    <a:blip r:embed="rId13"/>
+                    <a:stretch>
+                      <a:fillRect/>
+                    </a:stretch>
+                  </pic:blipFill>
+                  <pic:spPr>
+                    <a:xfrm>
+                      <a:off x="0" y="0"/>
+                      <a:ext cx="5943600" cy="1623695"/>
+                    </a:xfrm>
+                    <a:prstGeom prst="rect">
+                      <a:avLst/>
+                    </a:prstGeom>
+                  </pic:spPr>
+                </pic:pic>
+              </a:graphicData>
+            </a:graphic>
+          </wp:inline>
+        </w:drawing>
+      </w:r>
+    </w:p>
+    <w:p>
+      <w:pPr>
+        <w:spacing w:after="0"/>
+        <w:ind w:left="360"/>
+        <w:rPr>
+          <w:sz w:val="28"/>
+          <w:szCs w:val="28"/>
+        </w:rPr>
+      </w:pPr>
+    </w:p>
+    <w:p>
+      <w:pPr>
+        <w:spacing w:after="0"/>
+        <w:ind w:left="360"/>
+        <w:rPr>
+          <w:sz w:val="28"/>
+          <w:szCs w:val="28"/>
+        </w:rPr>
+      </w:pPr>
+      <w:r>
+        <w:rPr>
+          <w:sz w:val="28"/>
+          <w:szCs w:val="28"/>
+        </w:rPr>
+        <w:t xml:space="preserve">In </w:t>
+      </w:r>
+      <w:proofErr w:type="gramStart"/>
+      <w:r>
+        <w:rPr>
+          <w:sz w:val="28"/>
+          <w:szCs w:val="28"/>
+        </w:rPr>
+        <w:t>a previous</w:t>
+      </w:r>
+      <w:proofErr w:type="gramEnd"/>
+      <w:r>
+        <w:rPr>
+          <w:sz w:val="28"/>
+          <w:szCs w:val="28"/>
+        </w:rPr>
+        <w:t xml:space="preserve"> step we updated multiple columns to have the constraint NOT NULL. This ensures that the columns will not have null values. If we allow the new </w:t>
+      </w:r>
+      <w:proofErr w:type="spellStart"/>
+      <w:proofErr w:type="gramStart"/>
+      <w:r>
+        <w:rPr>
+          <w:sz w:val="28"/>
+          <w:szCs w:val="28"/>
+        </w:rPr>
+        <w:t>userid</w:t>
+      </w:r>
+      <w:proofErr w:type="spellEnd"/>
+      <w:r>
+        <w:rPr>
+          <w:sz w:val="28"/>
+          <w:szCs w:val="28"/>
+        </w:rPr>
+        <w:t xml:space="preserve"> column</w:t>
+      </w:r>
+      <w:proofErr w:type="gramEnd"/>
+      <w:r>
+        <w:rPr>
+          <w:sz w:val="28"/>
+          <w:szCs w:val="28"/>
+        </w:rPr>
+        <w:t xml:space="preserve"> in the photographs table to accept null values we will not be able to identify the user who took the photo. To resolve </w:t>
+      </w:r>
+      <w:proofErr w:type="gramStart"/>
+      <w:r>
+        <w:rPr>
+          <w:sz w:val="28"/>
+          <w:szCs w:val="28"/>
+        </w:rPr>
+        <w:t>this</w:t>
+      </w:r>
+      <w:proofErr w:type="gramEnd"/>
+      <w:r>
+        <w:rPr>
+          <w:sz w:val="28"/>
+          <w:szCs w:val="28"/>
+        </w:rPr>
+        <w:t xml:space="preserve"> we need to make the </w:t>
+      </w:r>
+      <w:proofErr w:type="spellStart"/>
+      <w:r>
+        <w:rPr>
+          <w:sz w:val="28"/>
+          <w:szCs w:val="28"/>
+        </w:rPr>
+        <w:t>userid</w:t>
+      </w:r>
+      <w:proofErr w:type="spellEnd"/>
+      <w:r>
+        <w:rPr>
+          <w:sz w:val="28"/>
+          <w:szCs w:val="28"/>
+        </w:rPr>
+        <w:t xml:space="preserve"> column have a NOT NULL constraint so we are able to join the photographs table to the </w:t>
+      </w:r>
+      <w:proofErr w:type="gramStart"/>
+      <w:r>
+        <w:rPr>
+          <w:sz w:val="28"/>
+          <w:szCs w:val="28"/>
+        </w:rPr>
+        <w:t>users</w:t>
+      </w:r>
+      <w:proofErr w:type="gramEnd"/>
+      <w:r>
+        <w:rPr>
+          <w:sz w:val="28"/>
+          <w:szCs w:val="28"/>
+        </w:rPr>
+        <w:t xml:space="preserve"> table and identify the taker of the picture. This will allow for better data integrity because the tables will be able to be joined together, staying consistent with the idea that all foreign keys should be able to join to a primary key in another table. </w:t>
+      </w:r>
+    </w:p>
+    <w:p>
+      <w:pPr>
+        <w:spacing w:after="0"/>
+        <w:ind w:left="360"/>
+        <w:rPr>
+          <w:sz w:val="28"/>
+          <w:szCs w:val="28"/>
+        </w:rPr>
+      </w:pPr>
+    </w:p>
+    <w:p>
+      <w:pPr>
+        <w:spacing w:after="0"/>
+        <w:ind w:left="360"/>
+        <w:rPr>
+          <w:b/>
+          <w:bCs/>
+        </w:rPr>
+      </w:pPr>
+      <w:r>
+        <w:rPr>
+          <w:b/>
+          <w:bCs/>
+          <w:sz w:val="28"/>
+          <w:szCs w:val="28"/>
+        </w:rPr>
+        <w:t>Prompt 9</w:t>
+      </w:r>
+      <w:r>
+        <w:rPr>
+          <w:b/>
+          <w:bCs/>
+          <w:sz w:val="32"/>
+          <w:szCs w:val="32"/>
+        </w:rPr>
+        <w:t xml:space="preserve"> </w:t>
+      </w:r>
+      <w:r>
+        <w:rPr>
+          <w:b/>
+          <w:bCs/>
+          <w:sz w:val="28"/>
+          <w:szCs w:val="28"/>
+        </w:rPr>
+        <w:t>- Location and Photograph Table Updates</w:t>
+      </w:r>
+    </w:p>
+    <w:p>
+      <w:pPr>
+        <w:spacing w:after="0"/>
+        <w:ind w:left="360"/>
+        <w:rPr>
+          <w:sz w:val="28"/>
+          <w:szCs w:val="28"/>
+        </w:rPr>
+      </w:pPr>
+      <w:r>
+        <w:rPr>
+          <w:sz w:val="28"/>
+          <w:szCs w:val="28"/>
+        </w:rPr>
+        <w:t xml:space="preserve">INSERT INTO locations (type, description, </w:t>
+      </w:r>
+      <w:proofErr w:type="spellStart"/>
+      <w:r>
+        <w:rPr>
+          <w:sz w:val="28"/>
+          <w:szCs w:val="28"/>
+        </w:rPr>
+        <w:t>lng</w:t>
+      </w:r>
+      <w:proofErr w:type="spellEnd"/>
+      <w:r>
+        <w:rPr>
+          <w:sz w:val="28"/>
+          <w:szCs w:val="28"/>
+        </w:rPr>
+        <w:t xml:space="preserve">, </w:t>
+      </w:r>
+      <w:proofErr w:type="spellStart"/>
+      <w:r>
+        <w:rPr>
+          <w:sz w:val="28"/>
+          <w:szCs w:val="28"/>
+        </w:rPr>
+        <w:t>lat</w:t>
+      </w:r>
+      <w:proofErr w:type="spellEnd"/>
+      <w:r>
+        <w:rPr>
+          <w:sz w:val="28"/>
+          <w:szCs w:val="28"/>
+        </w:rPr>
+        <w:t>)</w:t>
+      </w:r>
+    </w:p>
+    <w:p>
+      <w:pPr>
+        <w:spacing w:after="0"/>
+        <w:ind w:left="360"/>
+        <w:rPr>
+          <w:sz w:val="28"/>
+          <w:szCs w:val="28"/>
+        </w:rPr>
+      </w:pPr>
+      <w:r>
+        <w:rPr>
+          <w:sz w:val="28"/>
+          <w:szCs w:val="28"/>
+        </w:rPr>
+        <w:t xml:space="preserve">    VALUES (1, 'Independence Hall', 794.35, 651.43),</w:t>
+      </w:r>
+    </w:p>
+    <w:p>
+      <w:pPr>
+        <w:spacing w:after="0"/>
+        <w:ind w:left="360"/>
+        <w:rPr>
+          <w:sz w:val="28"/>
+          <w:szCs w:val="28"/>
+        </w:rPr>
+      </w:pPr>
+      <w:r>
+        <w:rPr>
+          <w:sz w:val="28"/>
+          <w:szCs w:val="28"/>
+        </w:rPr>
+        <w:tab/>
+      </w:r>
+      <w:r>
+        <w:rPr>
+          <w:sz w:val="28"/>
+          <w:szCs w:val="28"/>
+        </w:rPr>
+        <w:tab/>
+        <w:t xml:space="preserve">   (2, '6709 Wonder Street', 323.41, 412.22),</w:t>
+      </w:r>
+    </w:p>
+    <w:p>
+      <w:pPr>
+        <w:spacing w:after="0"/>
+        <w:ind w:left="360"/>
+        <w:rPr>
+          <w:sz w:val="28"/>
+          <w:szCs w:val="28"/>
+        </w:rPr>
+      </w:pPr>
+      <w:r>
+        <w:rPr>
+          <w:sz w:val="28"/>
+          <w:szCs w:val="28"/>
+        </w:rPr>
+        <w:t xml:space="preserve">           </w:t>
+      </w:r>
+      <w:r>
+        <w:rPr>
+          <w:sz w:val="28"/>
+          <w:szCs w:val="28"/>
+        </w:rPr>
+        <w:t xml:space="preserve">           </w:t>
+      </w:r>
+      <w:r>
+        <w:rPr>
+          <w:sz w:val="28"/>
+          <w:szCs w:val="28"/>
+        </w:rPr>
+        <w:t>(1, 'Sunrise', 221.45, 132.43),</w:t>
+      </w:r>
+    </w:p>
+    <w:p>
+      <w:pPr>
+        <w:spacing w:after="0"/>
+        <w:ind w:left="360"/>
+        <w:rPr>
+          <w:sz w:val="28"/>
+          <w:szCs w:val="28"/>
+        </w:rPr>
+      </w:pPr>
+      <w:r>
+        <w:rPr>
+          <w:sz w:val="28"/>
+          <w:szCs w:val="28"/>
+        </w:rPr>
+        <w:t xml:space="preserve">           </w:t>
+      </w:r>
+      <w:r>
+        <w:rPr>
+          <w:sz w:val="28"/>
+          <w:szCs w:val="28"/>
+        </w:rPr>
+        <w:t xml:space="preserve">           </w:t>
+      </w:r>
+      <w:r>
+        <w:rPr>
+          <w:sz w:val="28"/>
+          <w:szCs w:val="28"/>
+        </w:rPr>
+        <w:t>(2, '356 A Street', 123.32, 222.43),</w:t>
+      </w:r>
+    </w:p>
+    <w:p>
+      <w:pPr>
+        <w:spacing w:after="0"/>
+        <w:ind w:left="360"/>
+        <w:rPr>
+          <w:sz w:val="28"/>
+          <w:szCs w:val="28"/>
+        </w:rPr>
+      </w:pPr>
+      <w:r>
+        <w:rPr>
+          <w:sz w:val="28"/>
+          <w:szCs w:val="28"/>
+        </w:rPr>
+        <w:t xml:space="preserve">         </w:t>
+      </w:r>
+      <w:r>
+        <w:rPr>
+          <w:sz w:val="28"/>
+          <w:szCs w:val="28"/>
+        </w:rPr>
+        <w:t xml:space="preserve">           </w:t>
+      </w:r>
+      <w:r>
+        <w:rPr>
+          <w:sz w:val="28"/>
+          <w:szCs w:val="28"/>
+        </w:rPr>
+        <w:t xml:space="preserve">  (1, 'Mountains', 34.12, 87.99),</w:t>
+      </w:r>
+    </w:p>
+    <w:p>
+      <w:pPr>
+        <w:spacing w:after="0"/>
+        <w:ind w:left="360"/>
+        <w:rPr>
+          <w:sz w:val="28"/>
+          <w:szCs w:val="28"/>
+        </w:rPr>
+      </w:pPr>
+      <w:r>
+        <w:rPr>
+          <w:sz w:val="28"/>
+          <w:szCs w:val="28"/>
+        </w:rPr>
+        <w:t xml:space="preserve">          </w:t>
+      </w:r>
+      <w:r>
+        <w:rPr>
+          <w:sz w:val="28"/>
+          <w:szCs w:val="28"/>
+        </w:rPr>
+        <w:t xml:space="preserve">           </w:t>
+      </w:r>
+      <w:r>
+        <w:rPr>
+          <w:sz w:val="28"/>
+          <w:szCs w:val="28"/>
+        </w:rPr>
+        <w:t xml:space="preserve"> (2, '900 Star Street', 1071.9, 206.45),</w:t>
+      </w:r>
+    </w:p>
+    <w:p>
+      <w:pPr>
+        <w:spacing w:after="0"/>
+        <w:ind w:left="360"/>
+        <w:rPr>
+          <w:sz w:val="28"/>
+          <w:szCs w:val="28"/>
+        </w:rPr>
+      </w:pPr>
+      <w:r>
+        <w:rPr>
+          <w:sz w:val="28"/>
+          <w:szCs w:val="28"/>
+        </w:rPr>
+        <w:t xml:space="preserve">          </w:t>
+      </w:r>
+      <w:r>
+        <w:rPr>
+          <w:sz w:val="28"/>
+          <w:szCs w:val="28"/>
+        </w:rPr>
+        <w:t xml:space="preserve">           </w:t>
+      </w:r>
+      <w:r>
+        <w:rPr>
+          <w:sz w:val="28"/>
+          <w:szCs w:val="28"/>
+        </w:rPr>
+        <w:t xml:space="preserve"> (1, 'Moonrise', 816.2, 111.2),</w:t>
+      </w:r>
+    </w:p>
+    <w:p>
+      <w:pPr>
+        <w:spacing w:after="0"/>
+        <w:ind w:left="360"/>
+        <w:rPr>
+          <w:sz w:val="28"/>
+          <w:szCs w:val="28"/>
+        </w:rPr>
+      </w:pPr>
+      <w:r>
+        <w:rPr>
+          <w:sz w:val="28"/>
+          <w:szCs w:val="28"/>
+        </w:rPr>
+        <w:t xml:space="preserve">        </w:t>
+      </w:r>
+      <w:r>
+        <w:rPr>
+          <w:sz w:val="28"/>
+          <w:szCs w:val="28"/>
+        </w:rPr>
+        <w:t xml:space="preserve">           </w:t>
+      </w:r>
+      <w:r>
+        <w:rPr>
+          <w:sz w:val="28"/>
+          <w:szCs w:val="28"/>
+        </w:rPr>
+        <w:t xml:space="preserve">   (2, '183714 N North Street', 176.11, 11.176)</w:t>
+      </w:r>
+    </w:p>
+    <w:p>
+      <w:pPr>
+        <w:spacing w:after="0"/>
+        <w:ind w:left="360"/>
+        <w:rPr>
+          <w:sz w:val="28"/>
+          <w:szCs w:val="28"/>
+        </w:rPr>
+      </w:pPr>
+      <w:r>
+        <w:rPr>
+          <w:sz w:val="28"/>
+          <w:szCs w:val="28"/>
+        </w:rPr>
+        <w:t xml:space="preserve">        </w:t>
+      </w:r>
+      <w:r>
+        <w:rPr>
+          <w:sz w:val="28"/>
+          <w:szCs w:val="28"/>
+        </w:rPr>
+        <w:t xml:space="preserve">            </w:t>
+      </w:r>
+      <w:r>
+        <w:rPr>
+          <w:sz w:val="28"/>
+          <w:szCs w:val="28"/>
+        </w:rPr>
+        <w:t xml:space="preserve">   ;</w:t>
+      </w:r>
+    </w:p>
+    <w:p>
+      <w:pPr>
+        <w:spacing w:after="0"/>
+        <w:ind w:left="360"/>
+        <w:rPr>
+          <w:sz w:val="28"/>
+          <w:szCs w:val="28"/>
+        </w:rPr>
+      </w:pPr>
+      <w:r>
+        <w:rPr>
+          <w:sz w:val="28"/>
+          <w:szCs w:val="28"/>
+        </w:rPr>
+        <w:lastRenderedPageBreak/>
+        <w:t xml:space="preserve">           </w:t>
+      </w:r>
+    </w:p>
+    <w:p>
+      <w:pPr>
+        <w:spacing w:after="0"/>
+        <w:ind w:left="360"/>
+        <w:rPr>
+          <w:sz w:val="28"/>
+          <w:szCs w:val="28"/>
+        </w:rPr>
+      </w:pPr>
+      <w:r>
+        <w:rPr>
+          <w:sz w:val="28"/>
+          <w:szCs w:val="28"/>
+        </w:rPr>
+        <w:t xml:space="preserve">/*In the last query where </w:t>
+      </w:r>
+      <w:r>
+        <w:rPr>
+          <w:sz w:val="28"/>
+          <w:szCs w:val="28"/>
+        </w:rPr>
+        <w:t>I</w:t>
+      </w:r>
+      <w:r>
+        <w:rPr>
+          <w:sz w:val="28"/>
+          <w:szCs w:val="28"/>
+        </w:rPr>
+        <w:t xml:space="preserve"> inserted data into the locations table</w:t>
+      </w:r>
+    </w:p>
+    <w:p>
+      <w:pPr>
+        <w:spacing w:after="0"/>
+        <w:ind w:left="360"/>
+        <w:rPr>
+          <w:sz w:val="28"/>
+          <w:szCs w:val="28"/>
+        </w:rPr>
+      </w:pPr>
+      <w:proofErr w:type="spellStart"/>
+      <w:r>
+        <w:rPr>
+          <w:sz w:val="28"/>
+          <w:szCs w:val="28"/>
+        </w:rPr>
+        <w:t>itemid</w:t>
+      </w:r>
+      <w:proofErr w:type="spellEnd"/>
+      <w:r>
+        <w:rPr>
+          <w:sz w:val="28"/>
+          <w:szCs w:val="28"/>
+        </w:rPr>
+        <w:t xml:space="preserve"> numbers were automatically created because I gave that column</w:t>
+      </w:r>
+    </w:p>
+    <w:p>
+      <w:pPr>
+        <w:spacing w:after="0"/>
+        <w:ind w:left="360"/>
+        <w:rPr>
+          <w:sz w:val="28"/>
+          <w:szCs w:val="28"/>
+        </w:rPr>
+      </w:pPr>
+      <w:r>
+        <w:rPr>
+          <w:sz w:val="28"/>
+          <w:szCs w:val="28"/>
+        </w:rPr>
+        <w:t xml:space="preserve">an </w:t>
+      </w:r>
+      <w:proofErr w:type="spellStart"/>
+      <w:r>
+        <w:rPr>
+          <w:sz w:val="28"/>
+          <w:szCs w:val="28"/>
+        </w:rPr>
+        <w:t>auto_increment</w:t>
+      </w:r>
+      <w:proofErr w:type="spellEnd"/>
+      <w:r>
+        <w:rPr>
+          <w:sz w:val="28"/>
+          <w:szCs w:val="28"/>
+        </w:rPr>
+        <w:t xml:space="preserve"> constraint. Since we entered 8 rows of data, there</w:t>
+      </w:r>
+    </w:p>
+    <w:p>
+      <w:pPr>
+        <w:spacing w:after="0"/>
+        <w:ind w:left="360"/>
+        <w:rPr>
+          <w:sz w:val="28"/>
+          <w:szCs w:val="28"/>
+        </w:rPr>
+      </w:pPr>
+      <w:r>
+        <w:rPr>
+          <w:sz w:val="28"/>
+          <w:szCs w:val="28"/>
+        </w:rPr>
+        <w:t xml:space="preserve">are </w:t>
+      </w:r>
+      <w:proofErr w:type="spellStart"/>
+      <w:r>
+        <w:rPr>
+          <w:sz w:val="28"/>
+          <w:szCs w:val="28"/>
+        </w:rPr>
+        <w:t>itemids</w:t>
+      </w:r>
+      <w:proofErr w:type="spellEnd"/>
+      <w:r>
+        <w:rPr>
+          <w:sz w:val="28"/>
+          <w:szCs w:val="28"/>
+        </w:rPr>
+        <w:t xml:space="preserve"> made from 1 to 8, I can use any of those for the </w:t>
+      </w:r>
+      <w:proofErr w:type="spellStart"/>
+      <w:r>
+        <w:rPr>
+          <w:sz w:val="28"/>
+          <w:szCs w:val="28"/>
+        </w:rPr>
+        <w:t>locationid</w:t>
+      </w:r>
+      <w:proofErr w:type="spellEnd"/>
+    </w:p>
+    <w:p>
+      <w:pPr>
+        <w:spacing w:after="0"/>
+        <w:ind w:left="360"/>
+        <w:rPr>
+          <w:sz w:val="28"/>
+          <w:szCs w:val="28"/>
+        </w:rPr>
+      </w:pPr>
+      <w:r>
+        <w:rPr>
+          <w:sz w:val="28"/>
+          <w:szCs w:val="28"/>
+        </w:rPr>
+        <w:t>in the next insert statement */</w:t>
+      </w:r>
+    </w:p>
+    <w:p>
+      <w:pPr>
+        <w:spacing w:after="0"/>
+        <w:ind w:left="360"/>
+        <w:rPr>
+          <w:sz w:val="28"/>
+          <w:szCs w:val="28"/>
+        </w:rPr>
+      </w:pPr>
+    </w:p>
+    <w:p>
+      <w:pPr>
+        <w:spacing w:after="0"/>
+        <w:ind w:left="360"/>
+        <w:rPr>
+          <w:sz w:val="28"/>
+          <w:szCs w:val="28"/>
+        </w:rPr>
+      </w:pPr>
+      <w:r>
+        <w:rPr>
+          <w:sz w:val="28"/>
+          <w:szCs w:val="28"/>
+        </w:rPr>
+        <w:t>INSERT INTO photographs (</w:t>
+      </w:r>
+      <w:proofErr w:type="spellStart"/>
+      <w:r>
+        <w:rPr>
+          <w:sz w:val="28"/>
+          <w:szCs w:val="28"/>
+        </w:rPr>
+        <w:t>photoid</w:t>
+      </w:r>
+      <w:proofErr w:type="spellEnd"/>
+      <w:r>
+        <w:rPr>
+          <w:sz w:val="28"/>
+          <w:szCs w:val="28"/>
+        </w:rPr>
+        <w:t xml:space="preserve">, </w:t>
+      </w:r>
+      <w:proofErr w:type="spellStart"/>
+      <w:r>
+        <w:rPr>
+          <w:sz w:val="28"/>
+          <w:szCs w:val="28"/>
+        </w:rPr>
+        <w:t>locationid</w:t>
+      </w:r>
+      <w:proofErr w:type="spellEnd"/>
+      <w:r>
+        <w:rPr>
+          <w:sz w:val="28"/>
+          <w:szCs w:val="28"/>
+        </w:rPr>
+        <w:t xml:space="preserve">, </w:t>
+      </w:r>
+      <w:proofErr w:type="spellStart"/>
+      <w:r>
+        <w:rPr>
+          <w:sz w:val="28"/>
+          <w:szCs w:val="28"/>
+        </w:rPr>
+        <w:t>userid</w:t>
+      </w:r>
+      <w:proofErr w:type="spellEnd"/>
+      <w:r>
+        <w:rPr>
+          <w:sz w:val="28"/>
+          <w:szCs w:val="28"/>
+        </w:rPr>
+        <w:t>)</w:t>
+      </w:r>
+    </w:p>
+    <w:p>
+      <w:pPr>
+        <w:spacing w:after="0"/>
+        <w:ind w:left="360"/>
+        <w:rPr>
+          <w:sz w:val="28"/>
+          <w:szCs w:val="28"/>
+        </w:rPr>
+      </w:pPr>
+      <w:r>
+        <w:rPr>
+          <w:sz w:val="28"/>
+          <w:szCs w:val="28"/>
+        </w:rPr>
+        <w:t xml:space="preserve">    VALUES (1, 4, 1),</w:t>
+      </w:r>
+    </w:p>
+    <w:p>
+      <w:pPr>
+        <w:spacing w:after="0"/>
+        <w:ind w:left="360"/>
+        <w:rPr>
+          <w:sz w:val="28"/>
+          <w:szCs w:val="28"/>
+        </w:rPr>
+      </w:pPr>
+      <w:r>
+        <w:rPr>
+          <w:sz w:val="28"/>
+          <w:szCs w:val="28"/>
+        </w:rPr>
+        <w:tab/>
+      </w:r>
+      <w:r>
+        <w:rPr>
+          <w:sz w:val="28"/>
+          <w:szCs w:val="28"/>
+        </w:rPr>
+        <w:tab/>
+        <w:t xml:space="preserve">   (2, 2, 1),</w:t>
+      </w:r>
+    </w:p>
+    <w:p>
+      <w:pPr>
+        <w:spacing w:after="0"/>
+        <w:ind w:left="360"/>
+        <w:rPr>
+          <w:sz w:val="28"/>
+          <w:szCs w:val="28"/>
+        </w:rPr>
+      </w:pPr>
+      <w:r>
+        <w:rPr>
+          <w:sz w:val="28"/>
+          <w:szCs w:val="28"/>
+        </w:rPr>
+        <w:t xml:space="preserve">         </w:t>
+      </w:r>
+      <w:r>
+        <w:rPr>
+          <w:sz w:val="28"/>
+          <w:szCs w:val="28"/>
+        </w:rPr>
+        <w:t xml:space="preserve">           </w:t>
+      </w:r>
+      <w:r>
+        <w:rPr>
+          <w:sz w:val="28"/>
+          <w:szCs w:val="28"/>
+        </w:rPr>
+        <w:t xml:space="preserve">  (3, 6, 3),</w:t>
+      </w:r>
+    </w:p>
+    <w:p>
+      <w:pPr>
+        <w:spacing w:after="0"/>
+        <w:ind w:left="360"/>
+        <w:rPr>
+          <w:sz w:val="28"/>
+          <w:szCs w:val="28"/>
+        </w:rPr>
+      </w:pPr>
+      <w:r>
+        <w:rPr>
+          <w:sz w:val="28"/>
+          <w:szCs w:val="28"/>
+        </w:rPr>
+        <w:t xml:space="preserve">         </w:t>
+      </w:r>
+      <w:r>
+        <w:rPr>
+          <w:sz w:val="28"/>
+          <w:szCs w:val="28"/>
+        </w:rPr>
+        <w:t xml:space="preserve">           </w:t>
+      </w:r>
+      <w:r>
+        <w:rPr>
+          <w:sz w:val="28"/>
+          <w:szCs w:val="28"/>
+        </w:rPr>
+        <w:t xml:space="preserve">  (4, 1, 4)</w:t>
+      </w:r>
+    </w:p>
+    <w:p>
+      <w:pPr>
+        <w:spacing w:after="0"/>
+        <w:ind w:left="360"/>
+        <w:rPr>
+          <w:sz w:val="28"/>
+          <w:szCs w:val="28"/>
+        </w:rPr>
+      </w:pPr>
+      <w:r>
+        <w:rPr>
+          <w:sz w:val="28"/>
+          <w:szCs w:val="28"/>
+        </w:rPr>
+        <w:t xml:space="preserve">       </w:t>
+      </w:r>
+      <w:r>
+        <w:rPr>
+          <w:sz w:val="28"/>
+          <w:szCs w:val="28"/>
+        </w:rPr>
+        <w:t xml:space="preserve">            </w:t>
+      </w:r>
+      <w:r>
+        <w:rPr>
+          <w:sz w:val="28"/>
+          <w:szCs w:val="28"/>
+        </w:rPr>
+        <w:t xml:space="preserve">    ;</w:t>
+      </w:r>
+    </w:p>
+    <w:p>
+      <w:pPr>
+        <w:spacing w:after="0"/>
+        <w:ind w:left="360"/>
+        <w:rPr>
+          <w:sz w:val="28"/>
+          <w:szCs w:val="28"/>
+        </w:rPr>
+      </w:pPr>
+      <w:r>
+        <w:rPr>
+          <w:sz w:val="28"/>
+          <w:szCs w:val="28"/>
+        </w:rPr>
+        <w:lastRenderedPageBreak/>
+        <w:drawing>
+          <wp:inline distT="0" distB="0" distL="0" distR="0" wp14:anchorId="1AB70841" wp14:editId="502B5C56">
+            <wp:extent cx="5943600" cy="5481955"/>
+            <wp:effectExtent l="0" t="0" r="0" b="4445"/>
+            <wp:docPr id="156517633" name="Picture 1" descr="A screenshot of a computer&#10;&#10;Description automatically generated"/>
+            <wp:cNvGraphicFramePr>
+              <a:graphicFrameLocks xmlns:a="http://schemas.openxmlformats.org/drawingml/2006/main" noChangeAspect="1"/>
+            </wp:cNvGraphicFramePr>
+            <a:graphic xmlns:a="http://schemas.openxmlformats.org/drawingml/2006/main">
+              <a:graphicData uri="http://schemas.openxmlformats.org/drawingml/2006/picture">
+                <pic:pic xmlns:pic="http://schemas.openxmlformats.org/drawingml/2006/picture">
+                  <pic:nvPicPr>
+                    <pic:cNvPr id="156517633" name="Picture 1" descr="A screenshot of a computer&#10;&#10;Description automatically generated"/>
+                    <pic:cNvPicPr/>
+                  </pic:nvPicPr>
+                  <pic:blipFill>
+                    <a:blip r:embed="rId14"/>
+                    <a:stretch>
+                      <a:fillRect/>
+                    </a:stretch>
+                  </pic:blipFill>
+                  <pic:spPr>
+                    <a:xfrm>
+                      <a:off x="0" y="0"/>
+                      <a:ext cx="5943600" cy="5481955"/>
+                    </a:xfrm>
+                    <a:prstGeom prst="rect">
+                      <a:avLst/>
+                    </a:prstGeom>
+                  </pic:spPr>
+                </pic:pic>
+              </a:graphicData>
+            </a:graphic>
+          </wp:inline>
+        </w:drawing>
+      </w:r>
+    </w:p>
+    <w:p>
+      <w:pPr>
+        <w:spacing w:after="0"/>
+        <w:ind w:left="360"/>
+        <w:rPr>
+          <w:sz w:val="28"/>
+          <w:szCs w:val="28"/>
+        </w:rPr>
+      </w:pPr>
+    </w:p>
+    <w:p>
+      <w:pPr>
+        <w:spacing w:after="0"/>
+        <w:ind w:left="360"/>
+        <w:rPr>
+          <w:sz w:val="28"/>
+          <w:szCs w:val="28"/>
+        </w:rPr>
+      </w:pPr>
+      <w:r>
+        <w:rPr>
+          <w:sz w:val="28"/>
+          <w:szCs w:val="28"/>
+        </w:rPr>
+        <w:t>SELECT * FROM locations</w:t>
+      </w:r>
+    </w:p>
+    <w:p>
+      <w:pPr>
+        <w:spacing w:after="0"/>
+        <w:ind w:left="360"/>
+        <w:rPr>
+          <w:sz w:val="28"/>
+          <w:szCs w:val="28"/>
+        </w:rPr>
+      </w:pPr>
+      <w:r>
+        <w:rPr>
+          <w:sz w:val="28"/>
+          <w:szCs w:val="28"/>
+        </w:rPr>
+        <w:t>;</w:t>
+      </w:r>
+    </w:p>
+    <w:p>
+      <w:pPr>
+        <w:spacing w:after="0"/>
+        <w:ind w:left="360"/>
+        <w:rPr>
+          <w:sz w:val="28"/>
+          <w:szCs w:val="28"/>
+        </w:rPr>
+      </w:pPr>
+      <w:r>
+        <w:rPr>
+          <w:sz w:val="28"/>
+          <w:szCs w:val="28"/>
+        </w:rPr>
+        <w:lastRenderedPageBreak/>
+        <w:drawing>
+          <wp:inline distT="0" distB="0" distL="0" distR="0" wp14:anchorId="31DB662F" wp14:editId="1BDBEED3">
+            <wp:extent cx="3562533" cy="2673487"/>
+            <wp:effectExtent l="0" t="0" r="0" b="0"/>
+            <wp:docPr id="1835998725" name="Picture 1" descr="A screenshot of a computer&#10;&#10;Description automatically generated"/>
+            <wp:cNvGraphicFramePr>
+              <a:graphicFrameLocks xmlns:a="http://schemas.openxmlformats.org/drawingml/2006/main" noChangeAspect="1"/>
+            </wp:cNvGraphicFramePr>
+            <a:graphic xmlns:a="http://schemas.openxmlformats.org/drawingml/2006/main">
+              <a:graphicData uri="http://schemas.openxmlformats.org/drawingml/2006/picture">
+                <pic:pic xmlns:pic="http://schemas.openxmlformats.org/drawingml/2006/picture">
+                  <pic:nvPicPr>
+                    <pic:cNvPr id="1835998725" name="Picture 1" descr="A screenshot of a computer&#10;&#10;Description automatically generated"/>
+                    <pic:cNvPicPr/>
+                  </pic:nvPicPr>
+                  <pic:blipFill>
+                    <a:blip r:embed="rId15"/>
+                    <a:stretch>
+                      <a:fillRect/>
+                    </a:stretch>
+                  </pic:blipFill>
+                  <pic:spPr>
+                    <a:xfrm>
+                      <a:off x="0" y="0"/>
+                      <a:ext cx="3562533" cy="2673487"/>
+                    </a:xfrm>
+                    <a:prstGeom prst="rect">
+                      <a:avLst/>
+                    </a:prstGeom>
+                  </pic:spPr>
+                </pic:pic>
+              </a:graphicData>
+            </a:graphic>
+          </wp:inline>
+        </w:drawing>
+      </w:r>
+    </w:p>
+    <w:p>
+      <w:pPr>
+        <w:spacing w:after="0"/>
+        <w:ind w:left="360"/>
+        <w:rPr>
+          <w:sz w:val="28"/>
+          <w:szCs w:val="28"/>
+        </w:rPr>
+      </w:pPr>
+    </w:p>
+    <w:p>
+      <w:pPr>
+        <w:spacing w:after="0"/>
+        <w:ind w:left="360"/>
+        <w:rPr>
+          <w:sz w:val="28"/>
+          <w:szCs w:val="28"/>
+        </w:rPr>
+      </w:pPr>
+      <w:r>
+        <w:rPr>
+          <w:sz w:val="28"/>
+          <w:szCs w:val="28"/>
+        </w:rPr>
+        <w:t>SELECT * FROM photographs</w:t>
+      </w:r>
+    </w:p>
+    <w:p>
+      <w:pPr>
+        <w:spacing w:after="0"/>
+        <w:ind w:left="360"/>
+        <w:rPr>
+          <w:sz w:val="28"/>
+          <w:szCs w:val="28"/>
+        </w:rPr>
+      </w:pPr>
+      <w:r>
+        <w:rPr>
+          <w:sz w:val="28"/>
+          <w:szCs w:val="28"/>
+        </w:rPr>
+        <w:t>;</w:t>
+      </w:r>
+    </w:p>
+    <w:p>
+      <w:pPr>
+        <w:spacing w:after="0"/>
+        <w:ind w:left="360"/>
+        <w:rPr>
+          <w:sz w:val="28"/>
+          <w:szCs w:val="28"/>
+        </w:rPr>
+      </w:pPr>
+    </w:p>
+    <w:p>
+      <w:pPr>
+        <w:spacing w:after="0"/>
+        <w:ind w:left="360"/>
+        <w:rPr>
+          <w:sz w:val="28"/>
+          <w:szCs w:val="28"/>
+        </w:rPr>
+      </w:pPr>
+      <w:r>
+        <w:rPr>
+          <w:sz w:val="28"/>
+          <w:szCs w:val="28"/>
+        </w:rPr>
+        <w:drawing>
+          <wp:inline distT="0" distB="0" distL="0" distR="0" wp14:anchorId="15AE1867" wp14:editId="1AA7E927">
+            <wp:extent cx="2724290" cy="2254366"/>
+            <wp:effectExtent l="0" t="0" r="0" b="0"/>
+            <wp:docPr id="895670345" name="Picture 1" descr="A screenshot of a computer&#10;&#10;Description automatically generated"/>
+            <wp:cNvGraphicFramePr>
+              <a:graphicFrameLocks xmlns:a="http://schemas.openxmlformats.org/drawingml/2006/main" noChangeAspect="1"/>
+            </wp:cNvGraphicFramePr>
+            <a:graphic xmlns:a="http://schemas.openxmlformats.org/drawingml/2006/main">
+              <a:graphicData uri="http://schemas.openxmlformats.org/drawingml/2006/picture">
+                <pic:pic xmlns:pic="http://schemas.openxmlformats.org/drawingml/2006/picture">
+                  <pic:nvPicPr>
+                    <pic:cNvPr id="895670345" name="Picture 1" descr="A screenshot of a computer&#10;&#10;Description automatically generated"/>
+                    <pic:cNvPicPr/>
+                  </pic:nvPicPr>
+                  <pic:blipFill>
+                    <a:blip r:embed="rId16"/>
+                    <a:stretch>
+                      <a:fillRect/>
+                    </a:stretch>
+                  </pic:blipFill>
+                  <pic:spPr>
+                    <a:xfrm>
+                      <a:off x="0" y="0"/>
+                      <a:ext cx="2724290" cy="2254366"/>
+                    </a:xfrm>
+                    <a:prstGeom prst="rect">
+                      <a:avLst/>
+                    </a:prstGeom>
+                  </pic:spPr>
+                </pic:pic>
+              </a:graphicData>
+            </a:graphic>
+          </wp:inline>
+        </w:drawing>
+      </w:r>
+    </w:p>
+    <w:p>
+      <w:pPr>
+        <w:spacing w:after="0"/>
+        <w:ind w:left="360"/>
+        <w:rPr>
+          <w:sz w:val="28"/>
+          <w:szCs w:val="28"/>
+        </w:rPr>
+      </w:pPr>
+    </w:p>
+    <w:p>
+      <w:pPr>
+        <w:spacing w:after="0"/>
+        <w:ind w:left="360"/>
+        <w:rPr>
+          <w:b/>
+          <w:bCs/>
+        </w:rPr>
+      </w:pPr>
+      <w:r>
+        <w:rPr>
+          <w:b/>
+          <w:bCs/>
+          <w:sz w:val="28"/>
+          <w:szCs w:val="28"/>
+        </w:rPr>
+        <w:t>Prompt 10</w:t>
+      </w:r>
+      <w:r>
+        <w:rPr>
+          <w:b/>
+          <w:bCs/>
+          <w:sz w:val="28"/>
+          <w:szCs w:val="28"/>
+        </w:rPr>
+        <w:t xml:space="preserve"> </w:t>
+      </w:r>
+      <w:r>
+        <w:rPr>
+          <w:b/>
+          <w:bCs/>
+          <w:sz w:val="28"/>
+          <w:szCs w:val="28"/>
+        </w:rPr>
+        <w:t>- Users</w:t>
+      </w:r>
+    </w:p>
+    <w:p>
+      <w:pPr>
+        <w:spacing w:after="0"/>
+        <w:ind w:left="360"/>
+        <w:rPr>
+          <w:sz w:val="28"/>
+          <w:szCs w:val="28"/>
+        </w:rPr>
+      </w:pPr>
+      <w:r>
+        <w:rPr>
+          <w:sz w:val="28"/>
+          <w:szCs w:val="28"/>
+        </w:rPr>
+        <w:t>SELECT name FROM users</w:t>
+      </w:r>
+    </w:p>
+    <w:p>
+      <w:pPr>
+        <w:spacing w:after="0"/>
+        <w:ind w:left="360"/>
+        <w:rPr>
+          <w:sz w:val="28"/>
+          <w:szCs w:val="28"/>
+        </w:rPr>
+      </w:pPr>
+      <w:r>
+        <w:rPr>
+          <w:sz w:val="28"/>
+          <w:szCs w:val="28"/>
+        </w:rPr>
+        <w:t>;</w:t>
+      </w:r>
+    </w:p>
+    <w:p>
+      <w:pPr>
+        <w:spacing w:after="0"/>
+        <w:ind w:left="360"/>
+        <w:rPr>
+          <w:sz w:val="28"/>
+          <w:szCs w:val="28"/>
+        </w:rPr>
+      </w:pPr>
+      <w:r>
+        <w:rPr>
+          <w:sz w:val="28"/>
+          <w:szCs w:val="28"/>
+        </w:rPr>
+        <w:lastRenderedPageBreak/>
+        <w:drawing>
+          <wp:inline distT="0" distB="0" distL="0" distR="0" wp14:anchorId="0B5764E8" wp14:editId="0DA0B8E1">
+            <wp:extent cx="2844946" cy="2273417"/>
+            <wp:effectExtent l="0" t="0" r="0" b="0"/>
+            <wp:docPr id="610932486" name="Picture 1" descr="A screenshot of a computer&#10;&#10;Description automatically generated"/>
+            <wp:cNvGraphicFramePr>
+              <a:graphicFrameLocks xmlns:a="http://schemas.openxmlformats.org/drawingml/2006/main" noChangeAspect="1"/>
+            </wp:cNvGraphicFramePr>
+            <a:graphic xmlns:a="http://schemas.openxmlformats.org/drawingml/2006/main">
+              <a:graphicData uri="http://schemas.openxmlformats.org/drawingml/2006/picture">
+                <pic:pic xmlns:pic="http://schemas.openxmlformats.org/drawingml/2006/picture">
+                  <pic:nvPicPr>
+                    <pic:cNvPr id="610932486" name="Picture 1" descr="A screenshot of a computer&#10;&#10;Description automatically generated"/>
+                    <pic:cNvPicPr/>
+                  </pic:nvPicPr>
+                  <pic:blipFill>
+                    <a:blip r:embed="rId17"/>
+                    <a:stretch>
+                      <a:fillRect/>
+                    </a:stretch>
+                  </pic:blipFill>
+                  <pic:spPr>
+                    <a:xfrm>
+                      <a:off x="0" y="0"/>
+                      <a:ext cx="2844946" cy="2273417"/>
+                    </a:xfrm>
+                    <a:prstGeom prst="rect">
+                      <a:avLst/>
+                    </a:prstGeom>
+                  </pic:spPr>
+                </pic:pic>
+              </a:graphicData>
+            </a:graphic>
+          </wp:inline>
+        </w:drawing>
+      </w:r>
+    </w:p>
+    <w:p>
+      <w:pPr>
+        <w:spacing w:after="0"/>
+        <w:ind w:left="360"/>
+        <w:rPr>
+          <w:sz w:val="28"/>
+          <w:szCs w:val="28"/>
+        </w:rPr>
+      </w:pPr>
+    </w:p>
+    <w:p>
+      <w:pPr>
+        <w:spacing w:after="0"/>
+        <w:ind w:left="360"/>
+        <w:rPr>
+          <w:b/>
+          <w:bCs/>
+        </w:rPr>
+      </w:pPr>
+      <w:r>
+        <w:rPr>
+          <w:b/>
+          <w:bCs/>
+          <w:sz w:val="28"/>
+          <w:szCs w:val="28"/>
+        </w:rPr>
+        <w:t>Prompt 11</w:t>
+      </w:r>
+      <w:r>
+        <w:rPr>
+          <w:b/>
+          <w:bCs/>
+          <w:sz w:val="28"/>
+          <w:szCs w:val="28"/>
+        </w:rPr>
+        <w:t>- Who's Taking Pictures?</w:t>
+      </w:r>
+    </w:p>
+    <w:p>
+      <w:pPr>
+        <w:spacing w:after="0"/>
+        <w:ind w:left="360"/>
+        <w:rPr>
+          <w:sz w:val="28"/>
+          <w:szCs w:val="28"/>
+        </w:rPr>
+      </w:pPr>
+      <w:r>
+        <w:rPr>
+          <w:sz w:val="28"/>
+          <w:szCs w:val="28"/>
+        </w:rPr>
+        <w:t xml:space="preserve">SELECT name FROM USERS us, photographs </w:t>
+      </w:r>
+      <w:proofErr w:type="spellStart"/>
+      <w:r>
+        <w:rPr>
+          <w:sz w:val="28"/>
+          <w:szCs w:val="28"/>
+        </w:rPr>
+        <w:t>pgh</w:t>
+      </w:r>
+      <w:proofErr w:type="spellEnd"/>
+      <w:r>
+        <w:rPr>
+          <w:sz w:val="28"/>
+          <w:szCs w:val="28"/>
+        </w:rPr>
+        <w:t xml:space="preserve"> WHERE </w:t>
+      </w:r>
+      <w:proofErr w:type="spellStart"/>
+      <w:proofErr w:type="gramStart"/>
+      <w:r>
+        <w:rPr>
+          <w:sz w:val="28"/>
+          <w:szCs w:val="28"/>
+        </w:rPr>
+        <w:t>us.userid</w:t>
+      </w:r>
+      <w:proofErr w:type="spellEnd"/>
+      <w:proofErr w:type="gramEnd"/>
+      <w:r>
+        <w:rPr>
+          <w:sz w:val="28"/>
+          <w:szCs w:val="28"/>
+        </w:rPr>
+        <w:t xml:space="preserve"> = </w:t>
+      </w:r>
+      <w:proofErr w:type="spellStart"/>
+      <w:r>
+        <w:rPr>
+          <w:sz w:val="28"/>
+          <w:szCs w:val="28"/>
+        </w:rPr>
+        <w:t>pgh.userid</w:t>
+      </w:r>
+      <w:proofErr w:type="spellEnd"/>
+    </w:p>
+    <w:p>
+      <w:pPr>
+        <w:spacing w:after="0"/>
+        <w:ind w:left="360"/>
+        <w:rPr>
+          <w:sz w:val="28"/>
+          <w:szCs w:val="28"/>
+        </w:rPr>
+      </w:pPr>
+      <w:r>
+        <w:rPr>
+          <w:sz w:val="28"/>
+          <w:szCs w:val="28"/>
+        </w:rPr>
+        <w:t>;</w:t>
+      </w:r>
+    </w:p>
+    <w:p>
+      <w:pPr>
+        <w:spacing w:after="0"/>
+        <w:ind w:left="360"/>
+        <w:rPr>
+          <w:sz w:val="28"/>
+          <w:szCs w:val="28"/>
+        </w:rPr>
+      </w:pPr>
+    </w:p>
+    <w:p>
+      <w:pPr>
+        <w:spacing w:after="0"/>
+        <w:ind w:left="360"/>
+        <w:rPr>
+          <w:sz w:val="28"/>
+          <w:szCs w:val="28"/>
+        </w:rPr>
+      </w:pPr>
+      <w:r>
+        <w:rPr>
+          <w:sz w:val="28"/>
+          <w:szCs w:val="28"/>
+        </w:rPr>
+        <w:drawing>
+          <wp:inline distT="0" distB="0" distL="0" distR="0" wp14:anchorId="163D720B" wp14:editId="23053761">
+            <wp:extent cx="5943600" cy="2308860"/>
+            <wp:effectExtent l="0" t="0" r="0" b="0"/>
+            <wp:docPr id="2075436954" name="Picture 1" descr="A screenshot of a computer&#10;&#10;Description automatically generated"/>
+            <wp:cNvGraphicFramePr>
+              <a:graphicFrameLocks xmlns:a="http://schemas.openxmlformats.org/drawingml/2006/main" noChangeAspect="1"/>
+            </wp:cNvGraphicFramePr>
+            <a:graphic xmlns:a="http://schemas.openxmlformats.org/drawingml/2006/main">
+              <a:graphicData uri="http://schemas.openxmlformats.org/drawingml/2006/picture">
+                <pic:pic xmlns:pic="http://schemas.openxmlformats.org/drawingml/2006/picture">
+                  <pic:nvPicPr>
+                    <pic:cNvPr id="2075436954" name="Picture 1" descr="A screenshot of a computer&#10;&#10;Description automatically generated"/>
+                    <pic:cNvPicPr/>
+                  </pic:nvPicPr>
+                  <pic:blipFill>
+                    <a:blip r:embed="rId18"/>
+                    <a:stretch>
+                      <a:fillRect/>
+                    </a:stretch>
+                  </pic:blipFill>
+                  <pic:spPr>
+                    <a:xfrm>
+                      <a:off x="0" y="0"/>
+                      <a:ext cx="5943600" cy="2308860"/>
+                    </a:xfrm>
+                    <a:prstGeom prst="rect">
+                      <a:avLst/>
+                    </a:prstGeom>
+                  </pic:spPr>
+                </pic:pic>
+              </a:graphicData>
+            </a:graphic>
+          </wp:inline>
+        </w:drawing>
+      </w:r>
+    </w:p>
+    <w:p>
+      <w:pPr>
+        <w:spacing w:after="0"/>
+        <w:ind w:left="360"/>
+        <w:rPr>
+          <w:sz w:val="28"/>
+          <w:szCs w:val="28"/>
+        </w:rPr>
+      </w:pPr>
+    </w:p>
+    <w:p>
+      <w:pPr>
+        <w:spacing w:after="0"/>
+        <w:ind w:left="360"/>
+        <w:rPr>
+          <w:b/>
+          <w:bCs/>
+        </w:rPr>
+      </w:pPr>
+      <w:r>
+        <w:rPr>
+          <w:b/>
+          <w:bCs/>
+          <w:sz w:val="28"/>
+          <w:szCs w:val="28"/>
+        </w:rPr>
+        <w:t>Prompt 12</w:t>
+      </w:r>
+      <w:r>
+        <w:rPr>
+          <w:b/>
+          <w:bCs/>
+          <w:sz w:val="28"/>
+          <w:szCs w:val="28"/>
+        </w:rPr>
+        <w:t xml:space="preserve"> </w:t>
+      </w:r>
+      <w:r>
+        <w:rPr>
+          <w:b/>
+          <w:bCs/>
+          <w:sz w:val="28"/>
+          <w:szCs w:val="28"/>
+        </w:rPr>
+        <w:t>- Unique Names</w:t>
+      </w:r>
+    </w:p>
+    <w:p>
+      <w:pPr>
+        <w:spacing w:after="0"/>
+        <w:ind w:left="360"/>
+        <w:rPr>
+          <w:sz w:val="28"/>
+          <w:szCs w:val="28"/>
+        </w:rPr>
+      </w:pPr>
+      <w:r>
+        <w:rPr>
+          <w:sz w:val="28"/>
+          <w:szCs w:val="28"/>
+        </w:rPr>
+        <w:t xml:space="preserve">SELECT DISTINCT name FROM USERS us, photographs </w:t>
+      </w:r>
+      <w:proofErr w:type="spellStart"/>
+      <w:r>
+        <w:rPr>
+          <w:sz w:val="28"/>
+          <w:szCs w:val="28"/>
+        </w:rPr>
+        <w:t>pgh</w:t>
+      </w:r>
+      <w:proofErr w:type="spellEnd"/>
+      <w:r>
+        <w:rPr>
+          <w:sz w:val="28"/>
+          <w:szCs w:val="28"/>
+        </w:rPr>
+        <w:t xml:space="preserve"> WHERE </w:t>
+      </w:r>
+      <w:proofErr w:type="spellStart"/>
+      <w:proofErr w:type="gramStart"/>
+      <w:r>
+        <w:rPr>
+          <w:sz w:val="28"/>
+          <w:szCs w:val="28"/>
+        </w:rPr>
+        <w:t>us.userid</w:t>
+      </w:r>
+      <w:proofErr w:type="spellEnd"/>
+      <w:proofErr w:type="gramEnd"/>
+      <w:r>
+        <w:rPr>
+          <w:sz w:val="28"/>
+          <w:szCs w:val="28"/>
+        </w:rPr>
+        <w:t xml:space="preserve"> = </w:t>
+      </w:r>
+      <w:proofErr w:type="spellStart"/>
+      <w:r>
+        <w:rPr>
+          <w:sz w:val="28"/>
+          <w:szCs w:val="28"/>
+        </w:rPr>
+        <w:t>pgh.userid</w:t>
+      </w:r>
+      <w:proofErr w:type="spellEnd"/>
+    </w:p>
+    <w:p>
+      <w:pPr>
+        <w:spacing w:after="0"/>
+        <w:ind w:left="360"/>
+        <w:rPr>
+          <w:sz w:val="28"/>
+          <w:szCs w:val="28"/>
+        </w:rPr>
+      </w:pPr>
+      <w:r>
+        <w:rPr>
+          <w:sz w:val="28"/>
+          <w:szCs w:val="28"/>
+        </w:rPr>
+        <w:t>;</w:t>
+      </w:r>
+    </w:p>
+    <w:p>
+      <w:pPr>
+        <w:spacing w:after="0"/>
+        <w:ind w:left="360"/>
+        <w:rPr>
+          <w:sz w:val="28"/>
+          <w:szCs w:val="28"/>
+        </w:rPr>
+      </w:pPr>
+      <w:r>
+        <w:rPr>
+          <w:sz w:val="28"/>
+          <w:szCs w:val="28"/>
+        </w:rPr>
+        <w:lastRenderedPageBreak/>
+        <w:drawing>
+          <wp:inline distT="0" distB="0" distL="0" distR="0" wp14:anchorId="32D102C6" wp14:editId="40B4172E">
+            <wp:extent cx="5943600" cy="1979295"/>
+            <wp:effectExtent l="0" t="0" r="0" b="1905"/>
+            <wp:docPr id="1604143939" name="Picture 1" descr="A screenshot of a computer&#10;&#10;Description automatically generated"/>
+            <wp:cNvGraphicFramePr>
+              <a:graphicFrameLocks xmlns:a="http://schemas.openxmlformats.org/drawingml/2006/main" noChangeAspect="1"/>
+            </wp:cNvGraphicFramePr>
+            <a:graphic xmlns:a="http://schemas.openxmlformats.org/drawingml/2006/main">
+              <a:graphicData uri="http://schemas.openxmlformats.org/drawingml/2006/picture">
+                <pic:pic xmlns:pic="http://schemas.openxmlformats.org/drawingml/2006/picture">
+                  <pic:nvPicPr>
+                    <pic:cNvPr id="1604143939" name="Picture 1" descr="A screenshot of a computer&#10;&#10;Description automatically generated"/>
+                    <pic:cNvPicPr/>
+                  </pic:nvPicPr>
+                  <pic:blipFill>
+                    <a:blip r:embed="rId19"/>
+                    <a:stretch>
+                      <a:fillRect/>
+                    </a:stretch>
+                  </pic:blipFill>
+                  <pic:spPr>
+                    <a:xfrm>
+                      <a:off x="0" y="0"/>
+                      <a:ext cx="5943600" cy="1979295"/>
                     </a:xfrm>
                     <a:prstGeom prst="rect">
                       <a:avLst/>
@@ -1630,7 +4293,6 @@
     <w:next w:val="Normal"/>
     <w:link w:val="Heading3Char"/>
     <w:uiPriority w:val="9"/>
-    <w:semiHidden/>
     <w:unhideWhenUsed/>
     <w:qFormat/>
     <w:rsid w:val="00B54939"/>
@@ -1837,7 +4499,6 @@
     <w:basedOn w:val="DefaultParagraphFont"/>
     <w:link w:val="Heading3"/>
     <w:uiPriority w:val="9"/>
-    <w:semiHidden/>
     <w:rsid w:val="00B54939"/>
     <w:rPr>
       <w:rFonts w:eastAsiaTheme="majorEastAsia" w:cstheme="majorBidi"/>

</xml_diff>